<commit_message>
commit - Handsmen Project
</commit_message>
<xml_diff>
--- a/Project Report.docx
+++ b/Project Report.docx
@@ -3,7 +3,6 @@
 <w:document xmlns:wpc="http://schemas.microsoft.com/office/word/2010/wordprocessingCanvas" xmlns:cx="http://schemas.microsoft.com/office/drawing/2014/chartex" xmlns:cx1="http://schemas.microsoft.com/office/drawing/2015/9/8/chartex" xmlns:cx2="http://schemas.microsoft.com/office/drawing/2015/10/21/chartex" xmlns:cx3="http://schemas.microsoft.com/office/drawing/2016/5/9/chartex" xmlns:cx4="http://schemas.microsoft.com/office/drawing/2016/5/10/chartex" xmlns:cx5="http://schemas.microsoft.com/office/drawing/2016/5/11/chartex" xmlns:cx6="http://schemas.microsoft.com/office/drawing/2016/5/12/chartex" xmlns:cx7="http://schemas.microsoft.com/office/drawing/2016/5/13/chartex" xmlns:cx8="http://schemas.microsoft.com/office/drawing/2016/5/14/chartex" xmlns:mc="http://schemas.openxmlformats.org/markup-compatibility/2006" xmlns:aink="http://schemas.microsoft.com/office/drawing/2016/ink" xmlns:am3d="http://schemas.microsoft.com/office/drawing/2017/model3d" xmlns:o="urn:schemas-microsoft-com:office:office" xmlns:oel="http://schemas.microsoft.com/office/2019/extlst" xmlns:r="http://schemas.openxmlformats.org/officeDocument/2006/relationships" xmlns:m="http://schemas.openxmlformats.org/officeDocument/2006/math" xmlns:v="urn:schemas-microsoft-com:vml" xmlns:wp14="http://schemas.microsoft.com/office/word/2010/wordprocessingDrawing" xmlns:wp="http://schemas.openxmlformats.org/drawingml/2006/wordprocessingDrawing" xmlns:w10="urn:schemas-microsoft-com:office:word" xmlns:w="http://schemas.openxmlformats.org/wordprocessingml/2006/main" xmlns:w14="http://schemas.microsoft.com/office/word/2010/wordml" xmlns:w15="http://schemas.microsoft.com/office/word/2012/wordml" xmlns:w16cex="http://schemas.microsoft.com/office/word/2018/wordml/cex" xmlns:w16cid="http://schemas.microsoft.com/office/word/2016/wordml/cid" xmlns:w16="http://schemas.microsoft.com/office/word/2018/wordml" xmlns:w16du="http://schemas.microsoft.com/office/word/2023/wordml/word16du" xmlns:w16sdtdh="http://schemas.microsoft.com/office/word/2020/wordml/sdtdatahash" xmlns:w16se="http://schemas.microsoft.com/office/word/2015/wordml/symex" xmlns:wpg="http://schemas.microsoft.com/office/word/2010/wordprocessingGroup" xmlns:wpi="http://schemas.microsoft.com/office/word/2010/wordprocessingInk" xmlns:wne="http://schemas.microsoft.com/office/word/2006/wordml" xmlns:wps="http://schemas.microsoft.com/office/word/2010/wordprocessingShape" mc:Ignorable="w14 w15 w16se w16cid w16 w16cex w16sdtdh w16du wp14">
   <w:body>
     <w:p>
-      <w:proofErr w:type="spellStart"/>
       <w:r>
         <w:rPr>
           <w:b/>
@@ -11,9 +10,8 @@
           <w:sz w:val="40"/>
           <w:szCs w:val="40"/>
         </w:rPr>
-        <w:t>HandsMen</w:t>
-      </w:r>
-      <w:proofErr w:type="spellEnd"/>
+        <w:t>HandsMen Threads: Elevating the Art of Sophistication in Men's Fashion</w:t>
+      </w:r>
       <w:r>
         <w:rPr>
           <w:b/>
@@ -21,44 +19,15 @@
           <w:sz w:val="40"/>
           <w:szCs w:val="40"/>
         </w:rPr>
-        <w:t xml:space="preserve"> Threads: Elevating the Art of Sophistication in Men's </w:t>
-      </w:r>
-      <w:proofErr w:type="spellStart"/>
-      <w:r>
-        <w:rPr>
-          <w:b/>
-          <w:bCs/>
+        <w:t>Final Project Report</w:t>
+      </w:r>
+    </w:p>
+    <w:p>
+      <w:pPr>
+        <w:rPr>
           <w:sz w:val="40"/>
           <w:szCs w:val="40"/>
         </w:rPr>
-        <w:t>Fashion</w:t>
-      </w:r>
-      <w:r>
-        <w:rPr>
-          <w:b/>
-          <w:bCs/>
-          <w:sz w:val="40"/>
-          <w:szCs w:val="40"/>
-        </w:rPr>
-        <w:t>Final</w:t>
-      </w:r>
-      <w:proofErr w:type="spellEnd"/>
-      <w:r>
-        <w:rPr>
-          <w:b/>
-          <w:bCs/>
-          <w:sz w:val="40"/>
-          <w:szCs w:val="40"/>
-        </w:rPr>
-        <w:t xml:space="preserve"> Project Report</w:t>
-      </w:r>
-    </w:p>
-    <w:p>
-      <w:pPr>
-        <w:rPr>
-          <w:sz w:val="40"/>
-          <w:szCs w:val="40"/>
-        </w:rPr>
       </w:pPr>
     </w:p>
     <w:p>
@@ -84,21 +53,8 @@
       <w:r>
         <w:br/>
       </w:r>
-      <w:proofErr w:type="spellStart"/>
-      <w:r>
-        <w:t>HandsMen</w:t>
-      </w:r>
-      <w:proofErr w:type="spellEnd"/>
-      <w:r>
-        <w:t xml:space="preserve"> Threads is an advanced, Salesforce-powered Customer Relationship Management (CRM) system conceptualized and developed as part of the SBVIP </w:t>
-      </w:r>
-      <w:proofErr w:type="spellStart"/>
-      <w:r>
-        <w:t>SkillWallet</w:t>
-      </w:r>
-      <w:proofErr w:type="spellEnd"/>
-      <w:r>
-        <w:t xml:space="preserve"> Internship Program 2025. This project represents a modern and scalable solution tailored for the retail and fashion e-commerce sector, focusing on optimizing customer engagement, order management, inventory tracking, and loyalty program automation.</w:t>
+      <w:r>
+        <w:t>HandsMen Threads is an advanced, Salesforce-powered Customer Relationship Management (CRM) system conceptualized and developed as part of the SBVIP SkillWallet Internship Program 2025. This project represents a modern and scalable solution tailored for the retail and fashion e-commerce sector, focusing on optimizing customer engagement, order management, inventory tracking, and loyalty program automation.</w:t>
       </w:r>
     </w:p>
     <w:p>
@@ -127,7 +83,7 @@
     <w:p>
       <w:r>
         <w:pict w14:anchorId="299D5C69">
-          <v:rect id="_x0000_i1281" style="width:0;height:1.5pt" o:hralign="center" o:hrstd="t" o:hr="t" fillcolor="#a0a0a0" stroked="f"/>
+          <v:rect id="_x0000_i1025" style="width:0;height:1.5pt" o:hralign="center" o:hrstd="t" o:hr="t" fillcolor="#a0a0a0" stroked="f"/>
         </w:pict>
       </w:r>
     </w:p>
@@ -308,7 +264,7 @@
     <w:p>
       <w:r>
         <w:pict w14:anchorId="14EEEDC2">
-          <v:rect id="_x0000_i1282" style="width:0;height:1.5pt" o:hralign="center" o:hrstd="t" o:hr="t" fillcolor="#a0a0a0" stroked="f"/>
+          <v:rect id="_x0000_i1026" style="width:0;height:1.5pt" o:hralign="center" o:hrstd="t" o:hr="t" fillcolor="#a0a0a0" stroked="f"/>
         </w:pict>
       </w:r>
     </w:p>
@@ -343,21 +299,12 @@
       <w:r>
         <w:t xml:space="preserve">In today’s rapidly evolving digital economy, customer experience and business automation are key competitive differentiators, especially in the retail and e-commerce industry. Managing customer interactions, processing orders efficiently, maintaining accurate inventory, and building long-term customer loyalty are critical functions that demand a robust, intelligent, and scalable CRM system. With this context in mind, the </w:t>
       </w:r>
-      <w:proofErr w:type="spellStart"/>
       <w:r>
         <w:rPr>
           <w:i/>
           <w:iCs/>
         </w:rPr>
-        <w:t>HandsMen</w:t>
-      </w:r>
-      <w:proofErr w:type="spellEnd"/>
-      <w:r>
-        <w:rPr>
-          <w:i/>
-          <w:iCs/>
-        </w:rPr>
-        <w:t xml:space="preserve"> Threads</w:t>
+        <w:t>HandsMen Threads</w:t>
       </w:r>
       <w:r>
         <w:t xml:space="preserve"> project was envisioned as a fully integrated Salesforce-based CRM solution designed to digitally transform the core operations of a fictional fashion brand.</w:t>
@@ -365,15 +312,7 @@
     </w:p>
     <w:p>
       <w:r>
-        <w:t xml:space="preserve">Developed during the SBVIP </w:t>
-      </w:r>
-      <w:proofErr w:type="spellStart"/>
-      <w:r>
-        <w:t>SkillWallet</w:t>
-      </w:r>
-      <w:proofErr w:type="spellEnd"/>
-      <w:r>
-        <w:t xml:space="preserve"> Internship 2025, this project not only reflects hands-on expertise in Salesforce administration and development but also embodies the real-world applicability of cloud-based CRM platforms. The goal was to simulate the daily challenges and operations of a fashion retail business and solve them using Salesforce’s declarative tools and programmatic features like Apex and Lightning Components.</w:t>
+        <w:t>Developed during the SBVIP SkillWallet Internship 2025, this project not only reflects hands-on expertise in Salesforce administration and development but also embodies the real-world applicability of cloud-based CRM platforms. The goal was to simulate the daily challenges and operations of a fashion retail business and solve them using Salesforce’s declarative tools and programmatic features like Apex and Lightning Components.</w:t>
       </w:r>
     </w:p>
     <w:p>
@@ -403,7 +342,7 @@
     <w:p>
       <w:r>
         <w:pict w14:anchorId="2D23D523">
-          <v:rect id="_x0000_i1283" style="width:0;height:1.5pt" o:hralign="center" o:hrstd="t" o:hr="t" fillcolor="#a0a0a0" stroked="f"/>
+          <v:rect id="_x0000_i1027" style="width:0;height:1.5pt" o:hralign="center" o:hrstd="t" o:hr="t" fillcolor="#a0a0a0" stroked="f"/>
         </w:pict>
       </w:r>
     </w:p>
@@ -431,15 +370,7 @@
     </w:p>
     <w:p>
       <w:r>
-        <w:t xml:space="preserve">The core objective of the </w:t>
-      </w:r>
-      <w:proofErr w:type="spellStart"/>
-      <w:r>
-        <w:t>HandsMen</w:t>
-      </w:r>
-      <w:proofErr w:type="spellEnd"/>
-      <w:r>
-        <w:t xml:space="preserve"> Threads CRM Project is to design and implement a scalable, intelligent, and user-friendly CRM solution using Salesforce that reflects real-world business operations in the retail and fashion industry</w:t>
+        <w:t>The core objective of the HandsMen Threads CRM Project is to design and implement a scalable, intelligent, and user-friendly CRM solution using Salesforce that reflects real-world business operations in the retail and fashion industry</w:t>
       </w:r>
       <w:r>
         <w:t>.</w:t>
@@ -552,15 +483,7 @@
       </w:r>
       <w:r>
         <w:br/>
-        <w:t xml:space="preserve">To enable time-triggered logic (e.g., order follow-ups, inventory refresh, loyalty point expiration) using Apex schedulers and batch classes to keep the system responsive and </w:t>
-      </w:r>
-      <w:proofErr w:type="gramStart"/>
-      <w:r>
-        <w:t>up-to-date</w:t>
-      </w:r>
-      <w:proofErr w:type="gramEnd"/>
-      <w:r>
-        <w:t>.</w:t>
+        <w:t>To enable time-triggered logic (e.g., order follow-ups, inventory refresh, loyalty point expiration) using Apex schedulers and batch classes to keep the system responsive and up-to-date.</w:t>
       </w:r>
     </w:p>
     <w:p>
@@ -601,7 +524,7 @@
     <w:p>
       <w:r>
         <w:pict w14:anchorId="52B47941">
-          <v:rect id="_x0000_i1299" style="width:0;height:1.5pt" o:hralign="center" o:hrstd="t" o:hr="t" fillcolor="#a0a0a0" stroked="f"/>
+          <v:rect id="_x0000_i1028" style="width:0;height:1.5pt" o:hralign="center" o:hrstd="t" o:hr="t" fillcolor="#a0a0a0" stroked="f"/>
         </w:pict>
       </w:r>
     </w:p>
@@ -901,13 +824,8 @@
           </w:tcPr>
           <w:p>
             <w:r>
-              <w:t>OBS Studio/</w:t>
+              <w:t>OBS Studio/GameBar</w:t>
             </w:r>
-            <w:proofErr w:type="spellStart"/>
-            <w:r>
-              <w:t>GameBar</w:t>
-            </w:r>
-            <w:proofErr w:type="spellEnd"/>
           </w:p>
         </w:tc>
         <w:tc>
@@ -934,13 +852,8 @@
             <w:hideMark/>
           </w:tcPr>
           <w:p>
-            <w:proofErr w:type="spellStart"/>
             <w:r>
-              <w:t>SkillWallet</w:t>
-            </w:r>
-            <w:proofErr w:type="spellEnd"/>
-            <w:r>
-              <w:t xml:space="preserve"> (optional)</w:t>
+              <w:t>SkillWallet (optional)</w:t>
             </w:r>
           </w:p>
         </w:tc>
@@ -961,7 +874,7 @@
     <w:p>
       <w:r>
         <w:pict w14:anchorId="709C8EC6">
-          <v:rect id="_x0000_i1284" style="width:0;height:1.5pt" o:hralign="center" o:hrstd="t" o:hr="t" fillcolor="#a0a0a0" stroked="f"/>
+          <v:rect id="_x0000_i1029" style="width:0;height:1.5pt" o:hralign="center" o:hrstd="t" o:hr="t" fillcolor="#a0a0a0" stroked="f"/>
         </w:pict>
       </w:r>
     </w:p>
@@ -1070,7 +983,7 @@
     <w:p>
       <w:r>
         <w:pict w14:anchorId="411E2BCE">
-          <v:rect id="_x0000_i1285" style="width:0;height:1.5pt" o:hralign="center" o:hrstd="t" o:hr="t" fillcolor="#a0a0a0" stroked="f"/>
+          <v:rect id="_x0000_i1030" style="width:0;height:1.5pt" o:hralign="center" o:hrstd="t" o:hr="t" fillcolor="#a0a0a0" stroked="f"/>
         </w:pict>
       </w:r>
     </w:p>
@@ -1138,7 +1051,6 @@
       </w:r>
     </w:p>
     <w:p>
-      <w:proofErr w:type="gramStart"/>
       <w:r>
         <w:rPr>
           <w:b/>
@@ -1152,15 +1064,7 @@
           <w:b/>
           <w:bCs/>
         </w:rPr>
-        <w:t>s :</w:t>
-      </w:r>
-      <w:proofErr w:type="gramEnd"/>
-      <w:r>
-        <w:rPr>
-          <w:b/>
-          <w:bCs/>
-        </w:rPr>
-        <w:t>-</w:t>
+        <w:t>s :-</w:t>
       </w:r>
       <w:r>
         <w:rPr>
@@ -1335,7 +1239,7 @@
       <w:r>
         <w:lastRenderedPageBreak/>
         <w:pict w14:anchorId="3D834AA3">
-          <v:rect id="_x0000_i1286" style="width:0;height:1.5pt" o:hralign="center" o:hrstd="t" o:hr="t" fillcolor="#a0a0a0" stroked="f"/>
+          <v:rect id="_x0000_i1031" style="width:0;height:1.5pt" o:hralign="center" o:hrstd="t" o:hr="t" fillcolor="#a0a0a0" stroked="f"/>
         </w:pict>
       </w:r>
     </w:p>
@@ -1362,15 +1266,7 @@
         </w:numPr>
       </w:pPr>
       <w:r>
-        <w:t xml:space="preserve">Products are managed in the </w:t>
-      </w:r>
-      <w:proofErr w:type="spellStart"/>
-      <w:r>
-        <w:t>Product__c</w:t>
-      </w:r>
-      <w:proofErr w:type="spellEnd"/>
-      <w:r>
-        <w:t xml:space="preserve"> object.</w:t>
+        <w:t>Products are managed in the Product__c object.</w:t>
       </w:r>
     </w:p>
     <w:p>
@@ -1385,7 +1281,6 @@
       </w:r>
     </w:p>
     <w:p>
-      <w:proofErr w:type="gramStart"/>
       <w:r>
         <w:rPr>
           <w:b/>
@@ -1398,15 +1293,7 @@
           <w:b/>
           <w:bCs/>
         </w:rPr>
-        <w:t xml:space="preserve"> :</w:t>
-      </w:r>
-      <w:proofErr w:type="gramEnd"/>
-      <w:r>
-        <w:rPr>
-          <w:b/>
-          <w:bCs/>
-        </w:rPr>
-        <w:t>-</w:t>
+        <w:t xml:space="preserve"> :-</w:t>
       </w:r>
       <w:r>
         <w:rPr>
@@ -1537,7 +1424,7 @@
       <w:r>
         <w:lastRenderedPageBreak/>
         <w:pict w14:anchorId="70D33005">
-          <v:rect id="_x0000_i1287" style="width:0;height:1.5pt" o:hralign="center" o:hrstd="t" o:hr="t" fillcolor="#a0a0a0" stroked="f"/>
+          <v:rect id="_x0000_i1032" style="width:0;height:1.5pt" o:hralign="center" o:hrstd="t" o:hr="t" fillcolor="#a0a0a0" stroked="f"/>
         </w:pict>
       </w:r>
     </w:p>
@@ -1564,15 +1451,7 @@
         </w:numPr>
       </w:pPr>
       <w:r>
-        <w:t xml:space="preserve">New orders created in </w:t>
-      </w:r>
-      <w:proofErr w:type="spellStart"/>
-      <w:r>
-        <w:t>Order__c</w:t>
-      </w:r>
-      <w:proofErr w:type="spellEnd"/>
-      <w:r>
-        <w:t xml:space="preserve"> object.</w:t>
+        <w:t>New orders created in Order__c object.</w:t>
       </w:r>
     </w:p>
     <w:p>
@@ -1598,7 +1477,6 @@
       </w:r>
     </w:p>
     <w:p>
-      <w:proofErr w:type="gramStart"/>
       <w:r>
         <w:rPr>
           <w:b/>
@@ -1611,15 +1489,7 @@
           <w:b/>
           <w:bCs/>
         </w:rPr>
-        <w:t>s :</w:t>
-      </w:r>
-      <w:proofErr w:type="gramEnd"/>
-      <w:r>
-        <w:rPr>
-          <w:b/>
-          <w:bCs/>
-        </w:rPr>
-        <w:t xml:space="preserve">- </w:t>
+        <w:t xml:space="preserve">s :- </w:t>
       </w:r>
       <w:r>
         <w:rPr>
@@ -1738,7 +1608,7 @@
       <w:r>
         <w:lastRenderedPageBreak/>
         <w:pict w14:anchorId="70E623BA">
-          <v:rect id="_x0000_i1288" style="width:0;height:1.5pt" o:hralign="center" o:hrstd="t" o:hr="t" fillcolor="#a0a0a0" stroked="f"/>
+          <v:rect id="_x0000_i1033" style="width:0;height:1.5pt" o:hralign="center" o:hrstd="t" o:hr="t" fillcolor="#a0a0a0" stroked="f"/>
         </w:pict>
       </w:r>
     </w:p>
@@ -1780,7 +1650,6 @@
       </w:r>
     </w:p>
     <w:p>
-      <w:proofErr w:type="gramStart"/>
       <w:r>
         <w:rPr>
           <w:b/>
@@ -1793,15 +1662,7 @@
           <w:b/>
           <w:bCs/>
         </w:rPr>
-        <w:t>s :</w:t>
-      </w:r>
-      <w:proofErr w:type="gramEnd"/>
-      <w:r>
-        <w:rPr>
-          <w:b/>
-          <w:bCs/>
-        </w:rPr>
-        <w:t>-</w:t>
+        <w:t>s :-</w:t>
       </w:r>
       <w:r>
         <w:rPr>
@@ -1920,7 +1781,7 @@
       <w:r>
         <w:lastRenderedPageBreak/>
         <w:pict w14:anchorId="47F596C6">
-          <v:rect id="_x0000_i1289" style="width:0;height:1.5pt" o:hralign="center" o:hrstd="t" o:hr="t" fillcolor="#a0a0a0" stroked="f"/>
+          <v:rect id="_x0000_i1034" style="width:0;height:1.5pt" o:hralign="center" o:hrstd="t" o:hr="t" fillcolor="#a0a0a0" stroked="f"/>
         </w:pict>
       </w:r>
     </w:p>
@@ -1979,21 +1840,12 @@
           <w:bCs/>
         </w:rPr>
       </w:pPr>
-      <w:proofErr w:type="gramStart"/>
-      <w:r>
-        <w:rPr>
-          <w:b/>
-          <w:bCs/>
-        </w:rPr>
-        <w:t>Flow :</w:t>
-      </w:r>
-      <w:proofErr w:type="gramEnd"/>
-      <w:r>
-        <w:rPr>
-          <w:b/>
-          <w:bCs/>
-        </w:rPr>
-        <w:t xml:space="preserve">- </w:t>
+      <w:r>
+        <w:rPr>
+          <w:b/>
+          <w:bCs/>
+        </w:rPr>
+        <w:t xml:space="preserve">Flow :- </w:t>
       </w:r>
       <w:r>
         <w:rPr>
@@ -2002,7 +1854,7 @@
           <w:noProof/>
         </w:rPr>
         <w:drawing>
-          <wp:inline distT="0" distB="0" distL="0" distR="0" wp14:anchorId="5BCE1B78" wp14:editId="7EC16236">
+          <wp:inline distT="0" distB="0" distL="0" distR="0" wp14:anchorId="5BCE1B78" wp14:editId="565F2750">
             <wp:extent cx="5943600" cy="2825750"/>
             <wp:effectExtent l="152400" t="152400" r="361950" b="355600"/>
             <wp:docPr id="1353012115" name="Picture 12" descr="A screenshot of a computer&#10;&#10;Description automatically generated"/>
@@ -2073,39 +1925,7 @@
           <w:b/>
           <w:bCs/>
         </w:rPr>
-        <w:t xml:space="preserve">s of Both Emails </w:t>
-      </w:r>
-      <w:proofErr w:type="gramStart"/>
-      <w:r>
-        <w:rPr>
-          <w:b/>
-          <w:bCs/>
-        </w:rPr>
-        <w:t xml:space="preserve">( </w:t>
-      </w:r>
-      <w:proofErr w:type="spellStart"/>
-      <w:r>
-        <w:rPr>
-          <w:b/>
-          <w:bCs/>
-        </w:rPr>
-        <w:t>Silver</w:t>
-      </w:r>
-      <w:proofErr w:type="gramEnd"/>
-      <w:r>
-        <w:rPr>
-          <w:b/>
-          <w:bCs/>
-        </w:rPr>
-        <w:t>,Bronze,Gold</w:t>
-      </w:r>
-      <w:proofErr w:type="spellEnd"/>
-      <w:r>
-        <w:rPr>
-          <w:b/>
-          <w:bCs/>
-        </w:rPr>
-        <w:t>) :-</w:t>
+        <w:t>s of Both Emails ( Silver,Bronze,Gold) :-</w:t>
       </w:r>
       <w:r>
         <w:rPr>
@@ -2287,7 +2107,7 @@
     <w:p>
       <w:r>
         <w:pict w14:anchorId="33A5FBAD">
-          <v:rect id="_x0000_i1290" style="width:0;height:1.5pt" o:hralign="center" o:hrstd="t" o:hr="t" fillcolor="#a0a0a0" stroked="f"/>
+          <v:rect id="_x0000_i1035" style="width:0;height:1.5pt" o:hralign="center" o:hrstd="t" o:hr="t" fillcolor="#a0a0a0" stroked="f"/>
         </w:pict>
       </w:r>
     </w:p>
@@ -2318,23 +2138,13 @@
         </w:rPr>
         <w:t xml:space="preserve">In the </w:t>
       </w:r>
-      <w:proofErr w:type="spellStart"/>
       <w:r>
         <w:rPr>
           <w:i/>
           <w:iCs/>
           <w:szCs w:val="22"/>
         </w:rPr>
-        <w:t>HandsMen</w:t>
-      </w:r>
-      <w:proofErr w:type="spellEnd"/>
-      <w:r>
-        <w:rPr>
-          <w:i/>
-          <w:iCs/>
-          <w:szCs w:val="22"/>
-        </w:rPr>
-        <w:t xml:space="preserve"> Threads</w:t>
+        <w:t>HandsMen Threads</w:t>
       </w:r>
       <w:r>
         <w:rPr>
@@ -2358,16 +2168,8 @@
         <w:rPr>
           <w:szCs w:val="22"/>
         </w:rPr>
-        <w:t xml:space="preserve">Trigger: </w:t>
-      </w:r>
-      <w:proofErr w:type="spellStart"/>
-      <w:r>
-        <w:rPr>
-          <w:szCs w:val="22"/>
-        </w:rPr>
-        <w:t>InventoryStockChecker</w:t>
-      </w:r>
-      <w:proofErr w:type="spellEnd"/>
+        <w:t>Trigger: InventoryStockChecker</w:t>
+      </w:r>
     </w:p>
     <w:p>
       <w:pPr>
@@ -2398,7 +2200,6 @@
           <w:szCs w:val="22"/>
         </w:rPr>
       </w:pPr>
-      <w:proofErr w:type="gramStart"/>
       <w:r>
         <w:rPr>
           <w:szCs w:val="22"/>
@@ -2409,14 +2210,7 @@
         <w:rPr>
           <w:szCs w:val="22"/>
         </w:rPr>
-        <w:t>ODE :</w:t>
-      </w:r>
-      <w:proofErr w:type="gramEnd"/>
-      <w:r>
-        <w:rPr>
-          <w:szCs w:val="22"/>
-        </w:rPr>
-        <w:t>-</w:t>
+        <w:t>ODE :-</w:t>
       </w:r>
     </w:p>
     <w:p>
@@ -2434,43 +2228,7 @@
           <w:szCs w:val="22"/>
           <w:highlight w:val="lightGray"/>
         </w:rPr>
-        <w:t xml:space="preserve">trigger </w:t>
-      </w:r>
-      <w:proofErr w:type="spellStart"/>
-      <w:r>
-        <w:rPr>
-          <w:rFonts w:ascii="Courier New" w:hAnsi="Courier New" w:cs="Courier New"/>
-          <w:szCs w:val="22"/>
-          <w:highlight w:val="lightGray"/>
-        </w:rPr>
-        <w:t>InventoryStockChecker</w:t>
-      </w:r>
-      <w:proofErr w:type="spellEnd"/>
-      <w:r>
-        <w:rPr>
-          <w:rFonts w:ascii="Courier New" w:hAnsi="Courier New" w:cs="Courier New"/>
-          <w:szCs w:val="22"/>
-          <w:highlight w:val="lightGray"/>
-        </w:rPr>
-        <w:t xml:space="preserve"> on </w:t>
-      </w:r>
-      <w:proofErr w:type="spellStart"/>
-      <w:r>
-        <w:rPr>
-          <w:rFonts w:ascii="Courier New" w:hAnsi="Courier New" w:cs="Courier New"/>
-          <w:szCs w:val="22"/>
-          <w:highlight w:val="lightGray"/>
-        </w:rPr>
-        <w:t>Order__c</w:t>
-      </w:r>
-      <w:proofErr w:type="spellEnd"/>
-      <w:r>
-        <w:rPr>
-          <w:rFonts w:ascii="Courier New" w:hAnsi="Courier New" w:cs="Courier New"/>
-          <w:szCs w:val="22"/>
-          <w:highlight w:val="lightGray"/>
-        </w:rPr>
-        <w:t xml:space="preserve"> (after insert) {</w:t>
+        <w:t>trigger InventoryStockChecker on Order__c (after insert) {</w:t>
       </w:r>
     </w:p>
     <w:p>
@@ -2488,71 +2246,7 @@
           <w:szCs w:val="22"/>
           <w:highlight w:val="lightGray"/>
         </w:rPr>
-        <w:t>List&lt;</w:t>
-      </w:r>
-      <w:proofErr w:type="spellStart"/>
-      <w:r>
-        <w:rPr>
-          <w:rFonts w:ascii="Courier New" w:hAnsi="Courier New" w:cs="Courier New"/>
-          <w:szCs w:val="22"/>
-          <w:highlight w:val="lightGray"/>
-        </w:rPr>
-        <w:t>Product__c</w:t>
-      </w:r>
-      <w:proofErr w:type="spellEnd"/>
-      <w:r>
-        <w:rPr>
-          <w:rFonts w:ascii="Courier New" w:hAnsi="Courier New" w:cs="Courier New"/>
-          <w:szCs w:val="22"/>
-          <w:highlight w:val="lightGray"/>
-        </w:rPr>
-        <w:t xml:space="preserve">&gt; </w:t>
-      </w:r>
-      <w:proofErr w:type="spellStart"/>
-      <w:r>
-        <w:rPr>
-          <w:rFonts w:ascii="Courier New" w:hAnsi="Courier New" w:cs="Courier New"/>
-          <w:szCs w:val="22"/>
-          <w:highlight w:val="lightGray"/>
-        </w:rPr>
-        <w:t>lowStockProducts</w:t>
-      </w:r>
-      <w:proofErr w:type="spellEnd"/>
-      <w:r>
-        <w:rPr>
-          <w:rFonts w:ascii="Courier New" w:hAnsi="Courier New" w:cs="Courier New"/>
-          <w:szCs w:val="22"/>
-          <w:highlight w:val="lightGray"/>
-        </w:rPr>
-        <w:t xml:space="preserve"> = new List&lt;</w:t>
-      </w:r>
-      <w:proofErr w:type="spellStart"/>
-      <w:r>
-        <w:rPr>
-          <w:rFonts w:ascii="Courier New" w:hAnsi="Courier New" w:cs="Courier New"/>
-          <w:szCs w:val="22"/>
-          <w:highlight w:val="lightGray"/>
-        </w:rPr>
-        <w:t>Product__c</w:t>
-      </w:r>
-      <w:proofErr w:type="spellEnd"/>
-      <w:proofErr w:type="gramStart"/>
-      <w:r>
-        <w:rPr>
-          <w:rFonts w:ascii="Courier New" w:hAnsi="Courier New" w:cs="Courier New"/>
-          <w:szCs w:val="22"/>
-          <w:highlight w:val="lightGray"/>
-        </w:rPr>
-        <w:t>&gt;(</w:t>
-      </w:r>
-      <w:proofErr w:type="gramEnd"/>
-      <w:r>
-        <w:rPr>
-          <w:rFonts w:ascii="Courier New" w:hAnsi="Courier New" w:cs="Courier New"/>
-          <w:szCs w:val="22"/>
-          <w:highlight w:val="lightGray"/>
-        </w:rPr>
-        <w:t>);</w:t>
+        <w:t>List&lt;Product__c&gt; lowStockProducts = new List&lt;Product__c&gt;();</w:t>
       </w:r>
     </w:p>
     <w:p>
@@ -2570,434 +2264,158 @@
           <w:szCs w:val="22"/>
           <w:highlight w:val="lightGray"/>
         </w:rPr>
-        <w:t>for (</w:t>
-      </w:r>
-      <w:proofErr w:type="spellStart"/>
-      <w:r>
-        <w:rPr>
-          <w:rFonts w:ascii="Courier New" w:hAnsi="Courier New" w:cs="Courier New"/>
-          <w:szCs w:val="22"/>
-          <w:highlight w:val="lightGray"/>
-        </w:rPr>
-        <w:t>Order__c</w:t>
-      </w:r>
-      <w:proofErr w:type="spellEnd"/>
-      <w:r>
-        <w:rPr>
-          <w:rFonts w:ascii="Courier New" w:hAnsi="Courier New" w:cs="Courier New"/>
-          <w:szCs w:val="22"/>
-          <w:highlight w:val="lightGray"/>
-        </w:rPr>
+        <w:t>for (Order__c ord : Trigger.New) {</w:t>
+      </w:r>
+    </w:p>
+    <w:p>
+      <w:pPr>
+        <w:rPr>
+          <w:rFonts w:ascii="Courier New" w:hAnsi="Courier New" w:cs="Courier New"/>
+          <w:szCs w:val="22"/>
+          <w:highlight w:val="lightGray"/>
+        </w:rPr>
+      </w:pPr>
+      <w:r>
+        <w:rPr>
+          <w:rFonts w:ascii="Courier New" w:hAnsi="Courier New" w:cs="Courier New"/>
+          <w:szCs w:val="22"/>
+          <w:highlight w:val="lightGray"/>
+        </w:rPr>
+        <w:t xml:space="preserve">        Product__c prod = [SELECT Id, Name, Stock__c FROM Product__c WHERE Id = :ord.Product__c LIMIT 1];</w:t>
+      </w:r>
+    </w:p>
+    <w:p>
+      <w:pPr>
+        <w:rPr>
+          <w:rFonts w:ascii="Courier New" w:hAnsi="Courier New" w:cs="Courier New"/>
+          <w:szCs w:val="22"/>
+          <w:highlight w:val="lightGray"/>
+        </w:rPr>
+      </w:pPr>
+    </w:p>
+    <w:p>
+      <w:pPr>
+        <w:rPr>
+          <w:rFonts w:ascii="Courier New" w:hAnsi="Courier New" w:cs="Courier New"/>
+          <w:szCs w:val="22"/>
+          <w:highlight w:val="lightGray"/>
+        </w:rPr>
+      </w:pPr>
+      <w:r>
+        <w:rPr>
+          <w:rFonts w:ascii="Courier New" w:hAnsi="Courier New" w:cs="Courier New"/>
+          <w:szCs w:val="22"/>
+          <w:highlight w:val="lightGray"/>
+        </w:rPr>
+        <w:t xml:space="preserve">        if (prod.Stock__c &lt; 5) {</w:t>
+      </w:r>
+    </w:p>
+    <w:p>
+      <w:pPr>
+        <w:rPr>
+          <w:rFonts w:ascii="Courier New" w:hAnsi="Courier New" w:cs="Courier New"/>
+          <w:szCs w:val="22"/>
+          <w:highlight w:val="lightGray"/>
+        </w:rPr>
+      </w:pPr>
+      <w:r>
+        <w:rPr>
+          <w:rFonts w:ascii="Courier New" w:hAnsi="Courier New" w:cs="Courier New"/>
+          <w:szCs w:val="22"/>
+          <w:highlight w:val="lightGray"/>
+        </w:rPr>
+        <w:t xml:space="preserve">            lowStockProducts.add(prod);</w:t>
+      </w:r>
+    </w:p>
+    <w:p>
+      <w:pPr>
+        <w:rPr>
+          <w:rFonts w:ascii="Courier New" w:hAnsi="Courier New" w:cs="Courier New"/>
+          <w:szCs w:val="22"/>
+          <w:highlight w:val="lightGray"/>
+        </w:rPr>
+      </w:pPr>
+      <w:r>
+        <w:rPr>
+          <w:rFonts w:ascii="Courier New" w:hAnsi="Courier New" w:cs="Courier New"/>
+          <w:szCs w:val="22"/>
+          <w:highlight w:val="lightGray"/>
+        </w:rPr>
+        <w:t xml:space="preserve">        }</w:t>
+      </w:r>
+    </w:p>
+    <w:p>
+      <w:pPr>
+        <w:rPr>
+          <w:rFonts w:ascii="Courier New" w:hAnsi="Courier New" w:cs="Courier New"/>
+          <w:szCs w:val="22"/>
+          <w:highlight w:val="lightGray"/>
+        </w:rPr>
+      </w:pPr>
+      <w:r>
+        <w:rPr>
+          <w:rFonts w:ascii="Courier New" w:hAnsi="Courier New" w:cs="Courier New"/>
+          <w:szCs w:val="22"/>
+          <w:highlight w:val="lightGray"/>
+        </w:rPr>
+        <w:t xml:space="preserve">    }</w:t>
+      </w:r>
+    </w:p>
+    <w:p>
+      <w:pPr>
+        <w:rPr>
+          <w:rFonts w:ascii="Courier New" w:hAnsi="Courier New" w:cs="Courier New"/>
+          <w:szCs w:val="22"/>
+          <w:highlight w:val="lightGray"/>
+        </w:rPr>
+      </w:pPr>
+    </w:p>
+    <w:p>
+      <w:pPr>
+        <w:rPr>
+          <w:rFonts w:ascii="Courier New" w:hAnsi="Courier New" w:cs="Courier New"/>
+          <w:szCs w:val="22"/>
+          <w:highlight w:val="lightGray"/>
+        </w:rPr>
+      </w:pPr>
+      <w:r>
+        <w:rPr>
+          <w:rFonts w:ascii="Courier New" w:hAnsi="Courier New" w:cs="Courier New"/>
+          <w:szCs w:val="22"/>
+          <w:highlight w:val="lightGray"/>
+        </w:rPr>
+        <w:t xml:space="preserve">    if (!lowStockProducts.isEmpty()) {</w:t>
+      </w:r>
+    </w:p>
+    <w:p>
+      <w:pPr>
+        <w:rPr>
+          <w:rFonts w:ascii="Courier New" w:hAnsi="Courier New" w:cs="Courier New"/>
+          <w:szCs w:val="22"/>
+          <w:highlight w:val="lightGray"/>
+        </w:rPr>
+      </w:pPr>
+      <w:r>
+        <w:rPr>
+          <w:rFonts w:ascii="Courier New" w:hAnsi="Courier New" w:cs="Courier New"/>
+          <w:szCs w:val="22"/>
+          <w:highlight w:val="lightGray"/>
+        </w:rPr>
+        <w:t xml:space="preserve">        InventoryNotifier.sendLowStockAlert(lowStockProducts);</w:t>
+      </w:r>
+    </w:p>
+    <w:p>
+      <w:r>
+        <w:rPr>
+          <w:rFonts w:ascii="Courier New" w:hAnsi="Courier New" w:cs="Courier New"/>
+          <w:szCs w:val="22"/>
+          <w:highlight w:val="lightGray"/>
+        </w:rPr>
+        <w:t xml:space="preserve">    }</w:t>
+      </w:r>
+      <w:r>
         <w:t xml:space="preserve"> </w:t>
       </w:r>
-      <w:proofErr w:type="spellStart"/>
-      <w:proofErr w:type="gramStart"/>
-      <w:r>
-        <w:rPr>
-          <w:rFonts w:ascii="Courier New" w:hAnsi="Courier New" w:cs="Courier New"/>
-          <w:szCs w:val="22"/>
-          <w:highlight w:val="lightGray"/>
-        </w:rPr>
-        <w:t>ord</w:t>
-      </w:r>
-      <w:proofErr w:type="spellEnd"/>
-      <w:r>
-        <w:rPr>
-          <w:rFonts w:ascii="Courier New" w:hAnsi="Courier New" w:cs="Courier New"/>
-          <w:szCs w:val="22"/>
-          <w:highlight w:val="lightGray"/>
-        </w:rPr>
-        <w:t xml:space="preserve"> :</w:t>
-      </w:r>
-      <w:proofErr w:type="gramEnd"/>
-      <w:r>
-        <w:rPr>
-          <w:rFonts w:ascii="Courier New" w:hAnsi="Courier New" w:cs="Courier New"/>
-          <w:szCs w:val="22"/>
-          <w:highlight w:val="lightGray"/>
-        </w:rPr>
-        <w:t xml:space="preserve"> </w:t>
-      </w:r>
-      <w:proofErr w:type="spellStart"/>
-      <w:r>
-        <w:rPr>
-          <w:rFonts w:ascii="Courier New" w:hAnsi="Courier New" w:cs="Courier New"/>
-          <w:szCs w:val="22"/>
-          <w:highlight w:val="lightGray"/>
-        </w:rPr>
-        <w:t>Trigger.New</w:t>
-      </w:r>
-      <w:proofErr w:type="spellEnd"/>
-      <w:r>
-        <w:rPr>
-          <w:rFonts w:ascii="Courier New" w:hAnsi="Courier New" w:cs="Courier New"/>
-          <w:szCs w:val="22"/>
-          <w:highlight w:val="lightGray"/>
-        </w:rPr>
-        <w:t>) {</w:t>
-      </w:r>
-    </w:p>
-    <w:p>
-      <w:pPr>
-        <w:rPr>
-          <w:rFonts w:ascii="Courier New" w:hAnsi="Courier New" w:cs="Courier New"/>
-          <w:szCs w:val="22"/>
-          <w:highlight w:val="lightGray"/>
-        </w:rPr>
-      </w:pPr>
-      <w:r>
-        <w:rPr>
-          <w:rFonts w:ascii="Courier New" w:hAnsi="Courier New" w:cs="Courier New"/>
-          <w:szCs w:val="22"/>
-          <w:highlight w:val="lightGray"/>
-        </w:rPr>
-        <w:t xml:space="preserve">        </w:t>
-      </w:r>
-      <w:proofErr w:type="spellStart"/>
-      <w:r>
-        <w:rPr>
-          <w:rFonts w:ascii="Courier New" w:hAnsi="Courier New" w:cs="Courier New"/>
-          <w:szCs w:val="22"/>
-          <w:highlight w:val="lightGray"/>
-        </w:rPr>
-        <w:t>Product__c</w:t>
-      </w:r>
-      <w:proofErr w:type="spellEnd"/>
-      <w:r>
-        <w:rPr>
-          <w:rFonts w:ascii="Courier New" w:hAnsi="Courier New" w:cs="Courier New"/>
-          <w:szCs w:val="22"/>
-          <w:highlight w:val="lightGray"/>
-        </w:rPr>
-        <w:t xml:space="preserve"> prod = [SELECT Id, Name, </w:t>
-      </w:r>
-      <w:proofErr w:type="spellStart"/>
-      <w:r>
-        <w:rPr>
-          <w:rFonts w:ascii="Courier New" w:hAnsi="Courier New" w:cs="Courier New"/>
-          <w:szCs w:val="22"/>
-          <w:highlight w:val="lightGray"/>
-        </w:rPr>
-        <w:t>Stock__c</w:t>
-      </w:r>
-      <w:proofErr w:type="spellEnd"/>
-      <w:r>
-        <w:rPr>
-          <w:rFonts w:ascii="Courier New" w:hAnsi="Courier New" w:cs="Courier New"/>
-          <w:szCs w:val="22"/>
-          <w:highlight w:val="lightGray"/>
-        </w:rPr>
-        <w:t xml:space="preserve"> FROM </w:t>
-      </w:r>
-      <w:proofErr w:type="spellStart"/>
-      <w:r>
-        <w:rPr>
-          <w:rFonts w:ascii="Courier New" w:hAnsi="Courier New" w:cs="Courier New"/>
-          <w:szCs w:val="22"/>
-          <w:highlight w:val="lightGray"/>
-        </w:rPr>
-        <w:t>Product__c</w:t>
-      </w:r>
-      <w:proofErr w:type="spellEnd"/>
-      <w:r>
-        <w:rPr>
-          <w:rFonts w:ascii="Courier New" w:hAnsi="Courier New" w:cs="Courier New"/>
-          <w:szCs w:val="22"/>
-          <w:highlight w:val="lightGray"/>
-        </w:rPr>
-        <w:t xml:space="preserve"> WHERE Id </w:t>
-      </w:r>
-      <w:proofErr w:type="gramStart"/>
-      <w:r>
-        <w:rPr>
-          <w:rFonts w:ascii="Courier New" w:hAnsi="Courier New" w:cs="Courier New"/>
-          <w:szCs w:val="22"/>
-          <w:highlight w:val="lightGray"/>
-        </w:rPr>
-        <w:t>= :</w:t>
-      </w:r>
-      <w:proofErr w:type="spellStart"/>
-      <w:r>
-        <w:rPr>
-          <w:rFonts w:ascii="Courier New" w:hAnsi="Courier New" w:cs="Courier New"/>
-          <w:szCs w:val="22"/>
-          <w:highlight w:val="lightGray"/>
-        </w:rPr>
-        <w:t>ord</w:t>
-      </w:r>
-      <w:proofErr w:type="gramEnd"/>
-      <w:r>
-        <w:rPr>
-          <w:rFonts w:ascii="Courier New" w:hAnsi="Courier New" w:cs="Courier New"/>
-          <w:szCs w:val="22"/>
-          <w:highlight w:val="lightGray"/>
-        </w:rPr>
-        <w:t>.Product__c</w:t>
-      </w:r>
-      <w:proofErr w:type="spellEnd"/>
-      <w:r>
-        <w:rPr>
-          <w:rFonts w:ascii="Courier New" w:hAnsi="Courier New" w:cs="Courier New"/>
-          <w:szCs w:val="22"/>
-          <w:highlight w:val="lightGray"/>
-        </w:rPr>
-        <w:t xml:space="preserve"> LIMIT 1];</w:t>
-      </w:r>
-    </w:p>
-    <w:p>
-      <w:pPr>
-        <w:rPr>
-          <w:rFonts w:ascii="Courier New" w:hAnsi="Courier New" w:cs="Courier New"/>
-          <w:szCs w:val="22"/>
-          <w:highlight w:val="lightGray"/>
-        </w:rPr>
-      </w:pPr>
-    </w:p>
-    <w:p>
-      <w:pPr>
-        <w:rPr>
-          <w:rFonts w:ascii="Courier New" w:hAnsi="Courier New" w:cs="Courier New"/>
-          <w:szCs w:val="22"/>
-          <w:highlight w:val="lightGray"/>
-        </w:rPr>
-      </w:pPr>
-      <w:r>
-        <w:rPr>
-          <w:rFonts w:ascii="Courier New" w:hAnsi="Courier New" w:cs="Courier New"/>
-          <w:szCs w:val="22"/>
-          <w:highlight w:val="lightGray"/>
-        </w:rPr>
-        <w:t xml:space="preserve">        if (</w:t>
-      </w:r>
-      <w:proofErr w:type="spellStart"/>
-      <w:proofErr w:type="gramStart"/>
-      <w:r>
-        <w:rPr>
-          <w:rFonts w:ascii="Courier New" w:hAnsi="Courier New" w:cs="Courier New"/>
-          <w:szCs w:val="22"/>
-          <w:highlight w:val="lightGray"/>
-        </w:rPr>
-        <w:t>prod.Stock</w:t>
-      </w:r>
-      <w:proofErr w:type="gramEnd"/>
-      <w:r>
-        <w:rPr>
-          <w:rFonts w:ascii="Courier New" w:hAnsi="Courier New" w:cs="Courier New"/>
-          <w:szCs w:val="22"/>
-          <w:highlight w:val="lightGray"/>
-        </w:rPr>
-        <w:t>__c</w:t>
-      </w:r>
-      <w:proofErr w:type="spellEnd"/>
-      <w:r>
-        <w:rPr>
-          <w:rFonts w:ascii="Courier New" w:hAnsi="Courier New" w:cs="Courier New"/>
-          <w:szCs w:val="22"/>
-          <w:highlight w:val="lightGray"/>
-        </w:rPr>
-        <w:t xml:space="preserve"> &lt; 5) {</w:t>
-      </w:r>
-    </w:p>
-    <w:p>
-      <w:pPr>
-        <w:rPr>
-          <w:rFonts w:ascii="Courier New" w:hAnsi="Courier New" w:cs="Courier New"/>
-          <w:szCs w:val="22"/>
-          <w:highlight w:val="lightGray"/>
-        </w:rPr>
-      </w:pPr>
-      <w:r>
-        <w:rPr>
-          <w:rFonts w:ascii="Courier New" w:hAnsi="Courier New" w:cs="Courier New"/>
-          <w:szCs w:val="22"/>
-          <w:highlight w:val="lightGray"/>
-        </w:rPr>
-        <w:t xml:space="preserve">            </w:t>
-      </w:r>
-      <w:proofErr w:type="spellStart"/>
-      <w:r>
-        <w:rPr>
-          <w:rFonts w:ascii="Courier New" w:hAnsi="Courier New" w:cs="Courier New"/>
-          <w:szCs w:val="22"/>
-          <w:highlight w:val="lightGray"/>
-        </w:rPr>
-        <w:t>lowStockProducts.add</w:t>
-      </w:r>
-      <w:proofErr w:type="spellEnd"/>
-      <w:r>
-        <w:rPr>
-          <w:rFonts w:ascii="Courier New" w:hAnsi="Courier New" w:cs="Courier New"/>
-          <w:szCs w:val="22"/>
-          <w:highlight w:val="lightGray"/>
-        </w:rPr>
-        <w:t>(prod</w:t>
-      </w:r>
-      <w:proofErr w:type="gramStart"/>
-      <w:r>
-        <w:rPr>
-          <w:rFonts w:ascii="Courier New" w:hAnsi="Courier New" w:cs="Courier New"/>
-          <w:szCs w:val="22"/>
-          <w:highlight w:val="lightGray"/>
-        </w:rPr>
-        <w:t>);</w:t>
-      </w:r>
-      <w:proofErr w:type="gramEnd"/>
-    </w:p>
-    <w:p>
-      <w:pPr>
-        <w:rPr>
-          <w:rFonts w:ascii="Courier New" w:hAnsi="Courier New" w:cs="Courier New"/>
-          <w:szCs w:val="22"/>
-          <w:highlight w:val="lightGray"/>
-        </w:rPr>
-      </w:pPr>
-      <w:r>
-        <w:rPr>
-          <w:rFonts w:ascii="Courier New" w:hAnsi="Courier New" w:cs="Courier New"/>
-          <w:szCs w:val="22"/>
-          <w:highlight w:val="lightGray"/>
-        </w:rPr>
-        <w:t xml:space="preserve">        }</w:t>
-      </w:r>
-    </w:p>
-    <w:p>
-      <w:pPr>
-        <w:rPr>
-          <w:rFonts w:ascii="Courier New" w:hAnsi="Courier New" w:cs="Courier New"/>
-          <w:szCs w:val="22"/>
-          <w:highlight w:val="lightGray"/>
-        </w:rPr>
-      </w:pPr>
-      <w:r>
-        <w:rPr>
-          <w:rFonts w:ascii="Courier New" w:hAnsi="Courier New" w:cs="Courier New"/>
-          <w:szCs w:val="22"/>
-          <w:highlight w:val="lightGray"/>
-        </w:rPr>
-        <w:t xml:space="preserve">    }</w:t>
-      </w:r>
-    </w:p>
-    <w:p>
-      <w:pPr>
-        <w:rPr>
-          <w:rFonts w:ascii="Courier New" w:hAnsi="Courier New" w:cs="Courier New"/>
-          <w:szCs w:val="22"/>
-          <w:highlight w:val="lightGray"/>
-        </w:rPr>
-      </w:pPr>
-    </w:p>
-    <w:p>
-      <w:pPr>
-        <w:rPr>
-          <w:rFonts w:ascii="Courier New" w:hAnsi="Courier New" w:cs="Courier New"/>
-          <w:szCs w:val="22"/>
-          <w:highlight w:val="lightGray"/>
-        </w:rPr>
-      </w:pPr>
-      <w:r>
-        <w:rPr>
-          <w:rFonts w:ascii="Courier New" w:hAnsi="Courier New" w:cs="Courier New"/>
-          <w:szCs w:val="22"/>
-          <w:highlight w:val="lightGray"/>
-        </w:rPr>
-        <w:t xml:space="preserve">    if </w:t>
-      </w:r>
-      <w:proofErr w:type="gramStart"/>
-      <w:r>
-        <w:rPr>
-          <w:rFonts w:ascii="Courier New" w:hAnsi="Courier New" w:cs="Courier New"/>
-          <w:szCs w:val="22"/>
-          <w:highlight w:val="lightGray"/>
-        </w:rPr>
-        <w:t>(!</w:t>
-      </w:r>
-      <w:proofErr w:type="spellStart"/>
-      <w:r>
-        <w:rPr>
-          <w:rFonts w:ascii="Courier New" w:hAnsi="Courier New" w:cs="Courier New"/>
-          <w:szCs w:val="22"/>
-          <w:highlight w:val="lightGray"/>
-        </w:rPr>
-        <w:t>lowStockProducts.isEmpty</w:t>
-      </w:r>
-      <w:proofErr w:type="spellEnd"/>
-      <w:proofErr w:type="gramEnd"/>
-      <w:r>
-        <w:rPr>
-          <w:rFonts w:ascii="Courier New" w:hAnsi="Courier New" w:cs="Courier New"/>
-          <w:szCs w:val="22"/>
-          <w:highlight w:val="lightGray"/>
-        </w:rPr>
-        <w:t>()) {</w:t>
-      </w:r>
-    </w:p>
-    <w:p>
-      <w:pPr>
-        <w:rPr>
-          <w:rFonts w:ascii="Courier New" w:hAnsi="Courier New" w:cs="Courier New"/>
-          <w:szCs w:val="22"/>
-          <w:highlight w:val="lightGray"/>
-        </w:rPr>
-      </w:pPr>
-      <w:r>
-        <w:rPr>
-          <w:rFonts w:ascii="Courier New" w:hAnsi="Courier New" w:cs="Courier New"/>
-          <w:szCs w:val="22"/>
-          <w:highlight w:val="lightGray"/>
-        </w:rPr>
-        <w:t xml:space="preserve">        </w:t>
-      </w:r>
-      <w:proofErr w:type="spellStart"/>
-      <w:r>
-        <w:rPr>
-          <w:rFonts w:ascii="Courier New" w:hAnsi="Courier New" w:cs="Courier New"/>
-          <w:szCs w:val="22"/>
-          <w:highlight w:val="lightGray"/>
-        </w:rPr>
-        <w:t>InventoryNotifier.sendLowStockAlert</w:t>
-      </w:r>
-      <w:proofErr w:type="spellEnd"/>
-      <w:r>
-        <w:rPr>
-          <w:rFonts w:ascii="Courier New" w:hAnsi="Courier New" w:cs="Courier New"/>
-          <w:szCs w:val="22"/>
-          <w:highlight w:val="lightGray"/>
-        </w:rPr>
-        <w:t>(</w:t>
-      </w:r>
-      <w:proofErr w:type="spellStart"/>
-      <w:r>
-        <w:rPr>
-          <w:rFonts w:ascii="Courier New" w:hAnsi="Courier New" w:cs="Courier New"/>
-          <w:szCs w:val="22"/>
-          <w:highlight w:val="lightGray"/>
-        </w:rPr>
-        <w:t>lowStockProducts</w:t>
-      </w:r>
-      <w:proofErr w:type="spellEnd"/>
-      <w:proofErr w:type="gramStart"/>
-      <w:r>
-        <w:rPr>
-          <w:rFonts w:ascii="Courier New" w:hAnsi="Courier New" w:cs="Courier New"/>
-          <w:szCs w:val="22"/>
-          <w:highlight w:val="lightGray"/>
-        </w:rPr>
-        <w:t>);</w:t>
-      </w:r>
-      <w:proofErr w:type="gramEnd"/>
-    </w:p>
-    <w:p>
-      <w:r>
-        <w:rPr>
-          <w:rFonts w:ascii="Courier New" w:hAnsi="Courier New" w:cs="Courier New"/>
-          <w:szCs w:val="22"/>
-          <w:highlight w:val="lightGray"/>
-        </w:rPr>
-        <w:t xml:space="preserve">    }</w:t>
-      </w:r>
-      <w:r>
-        <w:t xml:space="preserve"> </w:t>
-      </w:r>
     </w:p>
     <w:p>
       <w:pPr>
@@ -3035,7 +2453,7 @@
           <w:szCs w:val="22"/>
         </w:rPr>
         <w:pict w14:anchorId="5E4862D9">
-          <v:rect id="_x0000_i1418" style="width:0;height:1.5pt" o:hralign="center" o:hrstd="t" o:hr="t" fillcolor="#a0a0a0" stroked="f"/>
+          <v:rect id="_x0000_i1036" style="width:0;height:1.5pt" o:hralign="center" o:hrstd="t" o:hr="t" fillcolor="#a0a0a0" stroked="f"/>
         </w:pict>
       </w:r>
     </w:p>
@@ -3054,16 +2472,8 @@
         <w:rPr>
           <w:szCs w:val="22"/>
         </w:rPr>
-        <w:t xml:space="preserve">Apex Class: </w:t>
-      </w:r>
-      <w:proofErr w:type="spellStart"/>
-      <w:r>
-        <w:rPr>
-          <w:szCs w:val="22"/>
-        </w:rPr>
-        <w:t>InventoryNotifier</w:t>
-      </w:r>
-      <w:proofErr w:type="spellEnd"/>
+        <w:t>Apex Class: InventoryNotifier</w:t>
+      </w:r>
     </w:p>
     <w:p>
       <w:pPr>
@@ -3093,7 +2503,6 @@
           <w:szCs w:val="22"/>
         </w:rPr>
       </w:pPr>
-      <w:proofErr w:type="gramStart"/>
       <w:r>
         <w:rPr>
           <w:szCs w:val="22"/>
@@ -3104,14 +2513,7 @@
         <w:rPr>
           <w:szCs w:val="22"/>
         </w:rPr>
-        <w:t>ODE :</w:t>
-      </w:r>
-      <w:proofErr w:type="gramEnd"/>
-      <w:r>
-        <w:rPr>
-          <w:szCs w:val="22"/>
-        </w:rPr>
-        <w:t>-</w:t>
+        <w:t>ODE :-</w:t>
       </w:r>
     </w:p>
     <w:p>
@@ -3129,25 +2531,7 @@
           <w:szCs w:val="22"/>
           <w:highlight w:val="lightGray"/>
         </w:rPr>
-        <w:t xml:space="preserve">public class </w:t>
-      </w:r>
-      <w:proofErr w:type="spellStart"/>
-      <w:r>
-        <w:rPr>
-          <w:rFonts w:ascii="Courier New" w:hAnsi="Courier New" w:cs="Courier New"/>
-          <w:szCs w:val="22"/>
-          <w:highlight w:val="lightGray"/>
-        </w:rPr>
-        <w:t>InventoryNotifier</w:t>
-      </w:r>
-      <w:proofErr w:type="spellEnd"/>
-      <w:r>
-        <w:rPr>
-          <w:rFonts w:ascii="Courier New" w:hAnsi="Courier New" w:cs="Courier New"/>
-          <w:szCs w:val="22"/>
-          <w:highlight w:val="lightGray"/>
-        </w:rPr>
-        <w:t xml:space="preserve"> {</w:t>
+        <w:t>public class InventoryNotifier {</w:t>
       </w:r>
     </w:p>
     <w:p>
@@ -3165,71 +2549,7 @@
           <w:szCs w:val="22"/>
           <w:highlight w:val="lightGray"/>
         </w:rPr>
-        <w:t xml:space="preserve">    public static void </w:t>
-      </w:r>
-      <w:proofErr w:type="spellStart"/>
-      <w:proofErr w:type="gramStart"/>
-      <w:r>
-        <w:rPr>
-          <w:rFonts w:ascii="Courier New" w:hAnsi="Courier New" w:cs="Courier New"/>
-          <w:szCs w:val="22"/>
-          <w:highlight w:val="lightGray"/>
-        </w:rPr>
-        <w:t>sendLowStockAlert</w:t>
-      </w:r>
-      <w:proofErr w:type="spellEnd"/>
-      <w:r>
-        <w:rPr>
-          <w:rFonts w:ascii="Courier New" w:hAnsi="Courier New" w:cs="Courier New"/>
-          <w:szCs w:val="22"/>
-          <w:highlight w:val="lightGray"/>
-        </w:rPr>
-        <w:t>(</w:t>
-      </w:r>
-      <w:proofErr w:type="gramEnd"/>
-      <w:r>
-        <w:rPr>
-          <w:rFonts w:ascii="Courier New" w:hAnsi="Courier New" w:cs="Courier New"/>
-          <w:szCs w:val="22"/>
-          <w:highlight w:val="lightGray"/>
-        </w:rPr>
-        <w:t>List&lt;</w:t>
-      </w:r>
-      <w:proofErr w:type="spellStart"/>
-      <w:r>
-        <w:rPr>
-          <w:rFonts w:ascii="Courier New" w:hAnsi="Courier New" w:cs="Courier New"/>
-          <w:szCs w:val="22"/>
-          <w:highlight w:val="lightGray"/>
-        </w:rPr>
-        <w:t>Product__c</w:t>
-      </w:r>
-      <w:proofErr w:type="spellEnd"/>
-      <w:r>
-        <w:rPr>
-          <w:rFonts w:ascii="Courier New" w:hAnsi="Courier New" w:cs="Courier New"/>
-          <w:szCs w:val="22"/>
-          <w:highlight w:val="lightGray"/>
-        </w:rPr>
-        <w:t xml:space="preserve">&gt; </w:t>
-      </w:r>
-      <w:proofErr w:type="spellStart"/>
-      <w:r>
-        <w:rPr>
-          <w:rFonts w:ascii="Courier New" w:hAnsi="Courier New" w:cs="Courier New"/>
-          <w:szCs w:val="22"/>
-          <w:highlight w:val="lightGray"/>
-        </w:rPr>
-        <w:t>lowStockProducts</w:t>
-      </w:r>
-      <w:proofErr w:type="spellEnd"/>
-      <w:r>
-        <w:rPr>
-          <w:rFonts w:ascii="Courier New" w:hAnsi="Courier New" w:cs="Courier New"/>
-          <w:szCs w:val="22"/>
-          <w:highlight w:val="lightGray"/>
-        </w:rPr>
-        <w:t>) {</w:t>
+        <w:t xml:space="preserve">    public static void sendLowStockAlert(List&lt;Product__c&gt; lowStockProducts) {</w:t>
       </w:r>
     </w:p>
     <w:p>
@@ -3247,53 +2567,7 @@
           <w:szCs w:val="22"/>
           <w:highlight w:val="lightGray"/>
         </w:rPr>
-        <w:t xml:space="preserve">        List&lt;</w:t>
-      </w:r>
-      <w:proofErr w:type="spellStart"/>
-      <w:r>
-        <w:rPr>
-          <w:rFonts w:ascii="Courier New" w:hAnsi="Courier New" w:cs="Courier New"/>
-          <w:szCs w:val="22"/>
-          <w:highlight w:val="lightGray"/>
-        </w:rPr>
-        <w:t>Messaging.SingleEmailMessage</w:t>
-      </w:r>
-      <w:proofErr w:type="spellEnd"/>
-      <w:r>
-        <w:rPr>
-          <w:rFonts w:ascii="Courier New" w:hAnsi="Courier New" w:cs="Courier New"/>
-          <w:szCs w:val="22"/>
-          <w:highlight w:val="lightGray"/>
-        </w:rPr>
-        <w:t>&gt; mails = new List&lt;</w:t>
-      </w:r>
-      <w:proofErr w:type="spellStart"/>
-      <w:r>
-        <w:rPr>
-          <w:rFonts w:ascii="Courier New" w:hAnsi="Courier New" w:cs="Courier New"/>
-          <w:szCs w:val="22"/>
-          <w:highlight w:val="lightGray"/>
-        </w:rPr>
-        <w:t>Messaging.SingleEmailMessage</w:t>
-      </w:r>
-      <w:proofErr w:type="spellEnd"/>
-      <w:proofErr w:type="gramStart"/>
-      <w:r>
-        <w:rPr>
-          <w:rFonts w:ascii="Courier New" w:hAnsi="Courier New" w:cs="Courier New"/>
-          <w:szCs w:val="22"/>
-          <w:highlight w:val="lightGray"/>
-        </w:rPr>
-        <w:t>&gt;(</w:t>
-      </w:r>
-      <w:proofErr w:type="gramEnd"/>
-      <w:r>
-        <w:rPr>
-          <w:rFonts w:ascii="Courier New" w:hAnsi="Courier New" w:cs="Courier New"/>
-          <w:szCs w:val="22"/>
-          <w:highlight w:val="lightGray"/>
-        </w:rPr>
-        <w:t>);</w:t>
+        <w:t xml:space="preserve">        List&lt;Messaging.SingleEmailMessage&gt; mails = new List&lt;Messaging.SingleEmailMessage&gt;();</w:t>
       </w:r>
     </w:p>
     <w:p>
@@ -3321,61 +2595,7 @@
           <w:szCs w:val="22"/>
           <w:highlight w:val="lightGray"/>
         </w:rPr>
-        <w:t xml:space="preserve">        for (</w:t>
-      </w:r>
-      <w:proofErr w:type="spellStart"/>
-      <w:r>
-        <w:rPr>
-          <w:rFonts w:ascii="Courier New" w:hAnsi="Courier New" w:cs="Courier New"/>
-          <w:szCs w:val="22"/>
-          <w:highlight w:val="lightGray"/>
-        </w:rPr>
-        <w:t>Product__c</w:t>
-      </w:r>
-      <w:proofErr w:type="spellEnd"/>
-      <w:r>
-        <w:rPr>
-          <w:rFonts w:ascii="Courier New" w:hAnsi="Courier New" w:cs="Courier New"/>
-          <w:szCs w:val="22"/>
-          <w:highlight w:val="lightGray"/>
-        </w:rPr>
-        <w:t xml:space="preserve"> </w:t>
-      </w:r>
-      <w:proofErr w:type="gramStart"/>
-      <w:r>
-        <w:rPr>
-          <w:rFonts w:ascii="Courier New" w:hAnsi="Courier New" w:cs="Courier New"/>
-          <w:szCs w:val="22"/>
-          <w:highlight w:val="lightGray"/>
-        </w:rPr>
-        <w:t>p :</w:t>
-      </w:r>
-      <w:proofErr w:type="gramEnd"/>
-      <w:r>
-        <w:rPr>
-          <w:rFonts w:ascii="Courier New" w:hAnsi="Courier New" w:cs="Courier New"/>
-          <w:szCs w:val="22"/>
-          <w:highlight w:val="lightGray"/>
-        </w:rPr>
-        <w:t xml:space="preserve"> </w:t>
-      </w:r>
-      <w:proofErr w:type="spellStart"/>
-      <w:r>
-        <w:rPr>
-          <w:rFonts w:ascii="Courier New" w:hAnsi="Courier New" w:cs="Courier New"/>
-          <w:szCs w:val="22"/>
-          <w:highlight w:val="lightGray"/>
-        </w:rPr>
-        <w:t>lowStockProducts</w:t>
-      </w:r>
-      <w:proofErr w:type="spellEnd"/>
-      <w:r>
-        <w:rPr>
-          <w:rFonts w:ascii="Courier New" w:hAnsi="Courier New" w:cs="Courier New"/>
-          <w:szCs w:val="22"/>
-          <w:highlight w:val="lightGray"/>
-        </w:rPr>
-        <w:t>) {</w:t>
+        <w:t xml:space="preserve">        for (Product__c p : lowStockProducts) {</w:t>
       </w:r>
     </w:p>
     <w:p>
@@ -3394,54 +2614,8 @@
           <w:highlight w:val="lightGray"/>
         </w:rPr>
         <w:lastRenderedPageBreak/>
-        <w:t xml:space="preserve">            </w:t>
-      </w:r>
-      <w:proofErr w:type="spellStart"/>
-      <w:r>
-        <w:rPr>
-          <w:rFonts w:ascii="Courier New" w:hAnsi="Courier New" w:cs="Courier New"/>
-          <w:szCs w:val="22"/>
-          <w:highlight w:val="lightGray"/>
-        </w:rPr>
-        <w:t>Messaging.SingleEmailMessage</w:t>
-      </w:r>
-      <w:proofErr w:type="spellEnd"/>
-      <w:r>
-        <w:rPr>
-          <w:rFonts w:ascii="Courier New" w:hAnsi="Courier New" w:cs="Courier New"/>
-          <w:szCs w:val="22"/>
-          <w:highlight w:val="lightGray"/>
-        </w:rPr>
-        <w:t xml:space="preserve"> mail = new </w:t>
-      </w:r>
-      <w:proofErr w:type="spellStart"/>
-      <w:r>
-        <w:rPr>
-          <w:rFonts w:ascii="Courier New" w:hAnsi="Courier New" w:cs="Courier New"/>
-          <w:szCs w:val="22"/>
-          <w:highlight w:val="lightGray"/>
-        </w:rPr>
-        <w:t>Messaging.SingleEmailMessage</w:t>
-      </w:r>
-      <w:proofErr w:type="spellEnd"/>
-      <w:r>
-        <w:rPr>
-          <w:rFonts w:ascii="Courier New" w:hAnsi="Courier New" w:cs="Courier New"/>
-          <w:szCs w:val="22"/>
-          <w:highlight w:val="lightGray"/>
-        </w:rPr>
-        <w:t>(</w:t>
-      </w:r>
-      <w:proofErr w:type="gramStart"/>
-      <w:r>
-        <w:rPr>
-          <w:rFonts w:ascii="Courier New" w:hAnsi="Courier New" w:cs="Courier New"/>
-          <w:szCs w:val="22"/>
-          <w:highlight w:val="lightGray"/>
-        </w:rPr>
-        <w:t>);</w:t>
-      </w:r>
-      <w:proofErr w:type="gramEnd"/>
+        <w:t xml:space="preserve">            Messaging.SingleEmailMessage mail = new Messaging.SingleEmailMessage();</w:t>
+      </w:r>
     </w:p>
     <w:p>
       <w:pPr>
@@ -3458,27 +2632,7 @@
           <w:szCs w:val="22"/>
           <w:highlight w:val="lightGray"/>
         </w:rPr>
-        <w:t xml:space="preserve">            </w:t>
-      </w:r>
-      <w:proofErr w:type="spellStart"/>
-      <w:proofErr w:type="gramStart"/>
-      <w:r>
-        <w:rPr>
-          <w:rFonts w:ascii="Courier New" w:hAnsi="Courier New" w:cs="Courier New"/>
-          <w:szCs w:val="22"/>
-          <w:highlight w:val="lightGray"/>
-        </w:rPr>
-        <w:t>mail.setToAddresses</w:t>
-      </w:r>
-      <w:proofErr w:type="spellEnd"/>
-      <w:proofErr w:type="gramEnd"/>
-      <w:r>
-        <w:rPr>
-          <w:rFonts w:ascii="Courier New" w:hAnsi="Courier New" w:cs="Courier New"/>
-          <w:szCs w:val="22"/>
-          <w:highlight w:val="lightGray"/>
-        </w:rPr>
-        <w:t>(new String[] {'admin@example.com'});</w:t>
+        <w:t xml:space="preserve">            mail.setToAddresses(new String[] {'admin@example.com'});</w:t>
       </w:r>
     </w:p>
     <w:p>
@@ -3496,45 +2650,7 @@
           <w:szCs w:val="22"/>
           <w:highlight w:val="lightGray"/>
         </w:rPr>
-        <w:t xml:space="preserve">            </w:t>
-      </w:r>
-      <w:proofErr w:type="spellStart"/>
-      <w:proofErr w:type="gramStart"/>
-      <w:r>
-        <w:rPr>
-          <w:rFonts w:ascii="Courier New" w:hAnsi="Courier New" w:cs="Courier New"/>
-          <w:szCs w:val="22"/>
-          <w:highlight w:val="lightGray"/>
-        </w:rPr>
-        <w:t>mail.setSubject</w:t>
-      </w:r>
-      <w:proofErr w:type="spellEnd"/>
-      <w:proofErr w:type="gramEnd"/>
-      <w:r>
-        <w:rPr>
-          <w:rFonts w:ascii="Courier New" w:hAnsi="Courier New" w:cs="Courier New"/>
-          <w:szCs w:val="22"/>
-          <w:highlight w:val="lightGray"/>
-        </w:rPr>
-        <w:t xml:space="preserve">('Low Inventory Alert: ' + </w:t>
-      </w:r>
-      <w:proofErr w:type="spellStart"/>
-      <w:r>
-        <w:rPr>
-          <w:rFonts w:ascii="Courier New" w:hAnsi="Courier New" w:cs="Courier New"/>
-          <w:szCs w:val="22"/>
-          <w:highlight w:val="lightGray"/>
-        </w:rPr>
-        <w:t>p.Name</w:t>
-      </w:r>
-      <w:proofErr w:type="spellEnd"/>
-      <w:r>
-        <w:rPr>
-          <w:rFonts w:ascii="Courier New" w:hAnsi="Courier New" w:cs="Courier New"/>
-          <w:szCs w:val="22"/>
-          <w:highlight w:val="lightGray"/>
-        </w:rPr>
-        <w:t>);</w:t>
+        <w:t xml:space="preserve">            mail.setSubject('Low Inventory Alert: ' + p.Name);</w:t>
       </w:r>
     </w:p>
     <w:p>
@@ -3552,73 +2668,7 @@
           <w:szCs w:val="22"/>
           <w:highlight w:val="lightGray"/>
         </w:rPr>
-        <w:t xml:space="preserve">            </w:t>
-      </w:r>
-      <w:proofErr w:type="spellStart"/>
-      <w:proofErr w:type="gramStart"/>
-      <w:r>
-        <w:rPr>
-          <w:rFonts w:ascii="Courier New" w:hAnsi="Courier New" w:cs="Courier New"/>
-          <w:szCs w:val="22"/>
-          <w:highlight w:val="lightGray"/>
-        </w:rPr>
-        <w:t>mail.setPlainTextBody</w:t>
-      </w:r>
-      <w:proofErr w:type="spellEnd"/>
-      <w:proofErr w:type="gramEnd"/>
-      <w:r>
-        <w:rPr>
-          <w:rFonts w:ascii="Courier New" w:hAnsi="Courier New" w:cs="Courier New"/>
-          <w:szCs w:val="22"/>
-          <w:highlight w:val="lightGray"/>
-        </w:rPr>
-        <w:t xml:space="preserve">('The stock for product "' + </w:t>
-      </w:r>
-      <w:proofErr w:type="spellStart"/>
-      <w:r>
-        <w:rPr>
-          <w:rFonts w:ascii="Courier New" w:hAnsi="Courier New" w:cs="Courier New"/>
-          <w:szCs w:val="22"/>
-          <w:highlight w:val="lightGray"/>
-        </w:rPr>
-        <w:t>p.Name</w:t>
-      </w:r>
-      <w:proofErr w:type="spellEnd"/>
-      <w:r>
-        <w:rPr>
-          <w:rFonts w:ascii="Courier New" w:hAnsi="Courier New" w:cs="Courier New"/>
-          <w:szCs w:val="22"/>
-          <w:highlight w:val="lightGray"/>
-        </w:rPr>
-        <w:t xml:space="preserve"> + '" is low. Current stock: ' + </w:t>
-      </w:r>
-      <w:proofErr w:type="spellStart"/>
-      <w:proofErr w:type="gramStart"/>
-      <w:r>
-        <w:rPr>
-          <w:rFonts w:ascii="Courier New" w:hAnsi="Courier New" w:cs="Courier New"/>
-          <w:szCs w:val="22"/>
-          <w:highlight w:val="lightGray"/>
-        </w:rPr>
-        <w:t>p.Stock</w:t>
-      </w:r>
-      <w:proofErr w:type="gramEnd"/>
-      <w:r>
-        <w:rPr>
-          <w:rFonts w:ascii="Courier New" w:hAnsi="Courier New" w:cs="Courier New"/>
-          <w:szCs w:val="22"/>
-          <w:highlight w:val="lightGray"/>
-        </w:rPr>
-        <w:t>__c</w:t>
-      </w:r>
-      <w:proofErr w:type="spellEnd"/>
-      <w:r>
-        <w:rPr>
-          <w:rFonts w:ascii="Courier New" w:hAnsi="Courier New" w:cs="Courier New"/>
-          <w:szCs w:val="22"/>
-          <w:highlight w:val="lightGray"/>
-        </w:rPr>
-        <w:t>);</w:t>
+        <w:t xml:space="preserve">            mail.setPlainTextBody('The stock for product "' + p.Name + '" is low. Current stock: ' + p.Stock__c);</w:t>
       </w:r>
     </w:p>
     <w:p>
@@ -3636,36 +2686,8 @@
           <w:szCs w:val="22"/>
           <w:highlight w:val="lightGray"/>
         </w:rPr>
-        <w:t xml:space="preserve">            </w:t>
-      </w:r>
-      <w:proofErr w:type="spellStart"/>
-      <w:r>
-        <w:rPr>
-          <w:rFonts w:ascii="Courier New" w:hAnsi="Courier New" w:cs="Courier New"/>
-          <w:szCs w:val="22"/>
-          <w:highlight w:val="lightGray"/>
-        </w:rPr>
-        <w:t>mails.add</w:t>
-      </w:r>
-      <w:proofErr w:type="spellEnd"/>
-      <w:r>
-        <w:rPr>
-          <w:rFonts w:ascii="Courier New" w:hAnsi="Courier New" w:cs="Courier New"/>
-          <w:szCs w:val="22"/>
-          <w:highlight w:val="lightGray"/>
-        </w:rPr>
-        <w:t>(mail</w:t>
-      </w:r>
-      <w:proofErr w:type="gramStart"/>
-      <w:r>
-        <w:rPr>
-          <w:rFonts w:ascii="Courier New" w:hAnsi="Courier New" w:cs="Courier New"/>
-          <w:szCs w:val="22"/>
-          <w:highlight w:val="lightGray"/>
-        </w:rPr>
-        <w:t>);</w:t>
-      </w:r>
-      <w:proofErr w:type="gramEnd"/>
+        <w:t xml:space="preserve">            mails.add(mail);</w:t>
+      </w:r>
     </w:p>
     <w:p>
       <w:pPr>
@@ -3710,36 +2732,8 @@
           <w:szCs w:val="22"/>
           <w:highlight w:val="lightGray"/>
         </w:rPr>
-        <w:t xml:space="preserve">        </w:t>
-      </w:r>
-      <w:proofErr w:type="spellStart"/>
-      <w:r>
-        <w:rPr>
-          <w:rFonts w:ascii="Courier New" w:hAnsi="Courier New" w:cs="Courier New"/>
-          <w:szCs w:val="22"/>
-          <w:highlight w:val="lightGray"/>
-        </w:rPr>
-        <w:t>Messaging.sendEmail</w:t>
-      </w:r>
-      <w:proofErr w:type="spellEnd"/>
-      <w:r>
-        <w:rPr>
-          <w:rFonts w:ascii="Courier New" w:hAnsi="Courier New" w:cs="Courier New"/>
-          <w:szCs w:val="22"/>
-          <w:highlight w:val="lightGray"/>
-        </w:rPr>
-        <w:t>(mails</w:t>
-      </w:r>
-      <w:proofErr w:type="gramStart"/>
-      <w:r>
-        <w:rPr>
-          <w:rFonts w:ascii="Courier New" w:hAnsi="Courier New" w:cs="Courier New"/>
-          <w:szCs w:val="22"/>
-          <w:highlight w:val="lightGray"/>
-        </w:rPr>
-        <w:t>);</w:t>
-      </w:r>
-      <w:proofErr w:type="gramEnd"/>
+        <w:t xml:space="preserve">        Messaging.sendEmail(mails);</w:t>
+      </w:r>
     </w:p>
     <w:p>
       <w:pPr>
@@ -3788,7 +2782,7 @@
           <w:szCs w:val="22"/>
         </w:rPr>
         <w:pict w14:anchorId="1A050915">
-          <v:rect id="_x0000_i1419" style="width:0;height:1.5pt" o:hralign="center" o:hrstd="t" o:hr="t" fillcolor="#a0a0a0" stroked="f"/>
+          <v:rect id="_x0000_i1037" style="width:0;height:1.5pt" o:hralign="center" o:hrstd="t" o:hr="t" fillcolor="#a0a0a0" stroked="f"/>
         </w:pict>
       </w:r>
     </w:p>
@@ -3807,16 +2801,8 @@
         <w:rPr>
           <w:szCs w:val="22"/>
         </w:rPr>
-        <w:t xml:space="preserve">Batch Apex: </w:t>
-      </w:r>
-      <w:proofErr w:type="spellStart"/>
-      <w:r>
-        <w:rPr>
-          <w:szCs w:val="22"/>
-        </w:rPr>
-        <w:t>LoyaltyScoreBatch</w:t>
-      </w:r>
-      <w:proofErr w:type="spellEnd"/>
+        <w:t>Batch Apex: LoyaltyScoreBatch</w:t>
+      </w:r>
     </w:p>
     <w:p>
       <w:pPr>
@@ -3846,7 +2832,6 @@
           <w:szCs w:val="22"/>
         </w:rPr>
       </w:pPr>
-      <w:proofErr w:type="gramStart"/>
       <w:r>
         <w:rPr>
           <w:szCs w:val="22"/>
@@ -3857,14 +2842,7 @@
         <w:rPr>
           <w:szCs w:val="22"/>
         </w:rPr>
-        <w:t>ODE :</w:t>
-      </w:r>
-      <w:proofErr w:type="gramEnd"/>
-      <w:r>
-        <w:rPr>
-          <w:szCs w:val="22"/>
-        </w:rPr>
-        <w:t>-</w:t>
+        <w:t>ODE :-</w:t>
       </w:r>
     </w:p>
     <w:p>
@@ -3882,61 +2860,7 @@
           <w:szCs w:val="22"/>
           <w:highlight w:val="lightGray"/>
         </w:rPr>
-        <w:t xml:space="preserve">global class </w:t>
-      </w:r>
-      <w:proofErr w:type="spellStart"/>
-      <w:r>
-        <w:rPr>
-          <w:rFonts w:ascii="Courier New" w:hAnsi="Courier New" w:cs="Courier New"/>
-          <w:szCs w:val="22"/>
-          <w:highlight w:val="lightGray"/>
-        </w:rPr>
-        <w:t>LoyaltyScoreBatch</w:t>
-      </w:r>
-      <w:proofErr w:type="spellEnd"/>
-      <w:r>
-        <w:rPr>
-          <w:rFonts w:ascii="Courier New" w:hAnsi="Courier New" w:cs="Courier New"/>
-          <w:szCs w:val="22"/>
-          <w:highlight w:val="lightGray"/>
-        </w:rPr>
-        <w:t xml:space="preserve"> implements </w:t>
-      </w:r>
-      <w:proofErr w:type="spellStart"/>
-      <w:r>
-        <w:rPr>
-          <w:rFonts w:ascii="Courier New" w:hAnsi="Courier New" w:cs="Courier New"/>
-          <w:szCs w:val="22"/>
-          <w:highlight w:val="lightGray"/>
-        </w:rPr>
-        <w:t>Database.Batchable</w:t>
-      </w:r>
-      <w:proofErr w:type="spellEnd"/>
-      <w:r>
-        <w:rPr>
-          <w:rFonts w:ascii="Courier New" w:hAnsi="Courier New" w:cs="Courier New"/>
-          <w:szCs w:val="22"/>
-          <w:highlight w:val="lightGray"/>
-        </w:rPr>
-        <w:t>&lt;</w:t>
-      </w:r>
-      <w:proofErr w:type="spellStart"/>
-      <w:r>
-        <w:rPr>
-          <w:rFonts w:ascii="Courier New" w:hAnsi="Courier New" w:cs="Courier New"/>
-          <w:szCs w:val="22"/>
-          <w:highlight w:val="lightGray"/>
-        </w:rPr>
-        <w:t>SObject</w:t>
-      </w:r>
-      <w:proofErr w:type="spellEnd"/>
-      <w:r>
-        <w:rPr>
-          <w:rFonts w:ascii="Courier New" w:hAnsi="Courier New" w:cs="Courier New"/>
-          <w:szCs w:val="22"/>
-          <w:highlight w:val="lightGray"/>
-        </w:rPr>
-        <w:t>&gt; {</w:t>
+        <w:t>global class LoyaltyScoreBatch implements Database.Batchable&lt;SObject&gt; {</w:t>
       </w:r>
     </w:p>
     <w:p>
@@ -3954,71 +2878,7 @@
           <w:szCs w:val="22"/>
           <w:highlight w:val="lightGray"/>
         </w:rPr>
-        <w:t xml:space="preserve">    global </w:t>
-      </w:r>
-      <w:proofErr w:type="spellStart"/>
-      <w:r>
-        <w:rPr>
-          <w:rFonts w:ascii="Courier New" w:hAnsi="Courier New" w:cs="Courier New"/>
-          <w:szCs w:val="22"/>
-          <w:highlight w:val="lightGray"/>
-        </w:rPr>
-        <w:t>Database.QueryLocator</w:t>
-      </w:r>
-      <w:proofErr w:type="spellEnd"/>
-      <w:r>
-        <w:rPr>
-          <w:rFonts w:ascii="Courier New" w:hAnsi="Courier New" w:cs="Courier New"/>
-          <w:szCs w:val="22"/>
-          <w:highlight w:val="lightGray"/>
-        </w:rPr>
-        <w:t xml:space="preserve"> </w:t>
-      </w:r>
-      <w:proofErr w:type="gramStart"/>
-      <w:r>
-        <w:rPr>
-          <w:rFonts w:ascii="Courier New" w:hAnsi="Courier New" w:cs="Courier New"/>
-          <w:szCs w:val="22"/>
-          <w:highlight w:val="lightGray"/>
-        </w:rPr>
-        <w:t>start(</w:t>
-      </w:r>
-      <w:proofErr w:type="spellStart"/>
-      <w:proofErr w:type="gramEnd"/>
-      <w:r>
-        <w:rPr>
-          <w:rFonts w:ascii="Courier New" w:hAnsi="Courier New" w:cs="Courier New"/>
-          <w:szCs w:val="22"/>
-          <w:highlight w:val="lightGray"/>
-        </w:rPr>
-        <w:t>Database.BatchableContext</w:t>
-      </w:r>
-      <w:proofErr w:type="spellEnd"/>
-      <w:r>
-        <w:rPr>
-          <w:rFonts w:ascii="Courier New" w:hAnsi="Courier New" w:cs="Courier New"/>
-          <w:szCs w:val="22"/>
-          <w:highlight w:val="lightGray"/>
-        </w:rPr>
-        <w:t xml:space="preserve"> </w:t>
-      </w:r>
-      <w:proofErr w:type="spellStart"/>
-      <w:r>
-        <w:rPr>
-          <w:rFonts w:ascii="Courier New" w:hAnsi="Courier New" w:cs="Courier New"/>
-          <w:szCs w:val="22"/>
-          <w:highlight w:val="lightGray"/>
-        </w:rPr>
-        <w:t>bc</w:t>
-      </w:r>
-      <w:proofErr w:type="spellEnd"/>
-      <w:r>
-        <w:rPr>
-          <w:rFonts w:ascii="Courier New" w:hAnsi="Courier New" w:cs="Courier New"/>
-          <w:szCs w:val="22"/>
-          <w:highlight w:val="lightGray"/>
-        </w:rPr>
-        <w:t>) {</w:t>
+        <w:t xml:space="preserve">    global Database.QueryLocator start(Database.BatchableContext bc) {</w:t>
       </w:r>
     </w:p>
     <w:p>
@@ -4036,36 +2896,8 @@
           <w:szCs w:val="22"/>
           <w:highlight w:val="lightGray"/>
         </w:rPr>
-        <w:t xml:space="preserve">        return </w:t>
-      </w:r>
-      <w:proofErr w:type="spellStart"/>
-      <w:r>
-        <w:rPr>
-          <w:rFonts w:ascii="Courier New" w:hAnsi="Courier New" w:cs="Courier New"/>
-          <w:szCs w:val="22"/>
-          <w:highlight w:val="lightGray"/>
-        </w:rPr>
-        <w:t>Database.getQueryLocator</w:t>
-      </w:r>
-      <w:proofErr w:type="spellEnd"/>
-      <w:r>
-        <w:rPr>
-          <w:rFonts w:ascii="Courier New" w:hAnsi="Courier New" w:cs="Courier New"/>
-          <w:szCs w:val="22"/>
-          <w:highlight w:val="lightGray"/>
-        </w:rPr>
-        <w:t>('SELECT Id, Name FROM Customer__c'</w:t>
-      </w:r>
-      <w:proofErr w:type="gramStart"/>
-      <w:r>
-        <w:rPr>
-          <w:rFonts w:ascii="Courier New" w:hAnsi="Courier New" w:cs="Courier New"/>
-          <w:szCs w:val="22"/>
-          <w:highlight w:val="lightGray"/>
-        </w:rPr>
-        <w:t>);</w:t>
-      </w:r>
-      <w:proofErr w:type="gramEnd"/>
+        <w:t xml:space="preserve">        return Database.getQueryLocator('SELECT Id, Name FROM Customer__c');</w:t>
+      </w:r>
     </w:p>
     <w:p>
       <w:pPr>
@@ -4110,53 +2942,7 @@
           <w:szCs w:val="22"/>
           <w:highlight w:val="lightGray"/>
         </w:rPr>
-        <w:t xml:space="preserve">    global void </w:t>
-      </w:r>
-      <w:proofErr w:type="gramStart"/>
-      <w:r>
-        <w:rPr>
-          <w:rFonts w:ascii="Courier New" w:hAnsi="Courier New" w:cs="Courier New"/>
-          <w:szCs w:val="22"/>
-          <w:highlight w:val="lightGray"/>
-        </w:rPr>
-        <w:t>execute(</w:t>
-      </w:r>
-      <w:proofErr w:type="spellStart"/>
-      <w:proofErr w:type="gramEnd"/>
-      <w:r>
-        <w:rPr>
-          <w:rFonts w:ascii="Courier New" w:hAnsi="Courier New" w:cs="Courier New"/>
-          <w:szCs w:val="22"/>
-          <w:highlight w:val="lightGray"/>
-        </w:rPr>
-        <w:t>Database.BatchableContext</w:t>
-      </w:r>
-      <w:proofErr w:type="spellEnd"/>
-      <w:r>
-        <w:rPr>
-          <w:rFonts w:ascii="Courier New" w:hAnsi="Courier New" w:cs="Courier New"/>
-          <w:szCs w:val="22"/>
-          <w:highlight w:val="lightGray"/>
-        </w:rPr>
-        <w:t xml:space="preserve"> </w:t>
-      </w:r>
-      <w:proofErr w:type="spellStart"/>
-      <w:r>
-        <w:rPr>
-          <w:rFonts w:ascii="Courier New" w:hAnsi="Courier New" w:cs="Courier New"/>
-          <w:szCs w:val="22"/>
-          <w:highlight w:val="lightGray"/>
-        </w:rPr>
-        <w:t>bc</w:t>
-      </w:r>
-      <w:proofErr w:type="spellEnd"/>
-      <w:r>
-        <w:rPr>
-          <w:rFonts w:ascii="Courier New" w:hAnsi="Courier New" w:cs="Courier New"/>
-          <w:szCs w:val="22"/>
-          <w:highlight w:val="lightGray"/>
-        </w:rPr>
-        <w:t>, List&lt;Customer__c&gt; scope) {</w:t>
+        <w:t xml:space="preserve">    global void execute(Database.BatchableContext bc, List&lt;Customer__c&gt; scope) {</w:t>
       </w:r>
     </w:p>
     <w:p>
@@ -4174,35 +2960,7 @@
           <w:szCs w:val="22"/>
           <w:highlight w:val="lightGray"/>
         </w:rPr>
-        <w:t xml:space="preserve">        for (Customer__c </w:t>
-      </w:r>
-      <w:proofErr w:type="spellStart"/>
-      <w:proofErr w:type="gramStart"/>
-      <w:r>
-        <w:rPr>
-          <w:rFonts w:ascii="Courier New" w:hAnsi="Courier New" w:cs="Courier New"/>
-          <w:szCs w:val="22"/>
-          <w:highlight w:val="lightGray"/>
-        </w:rPr>
-        <w:t>cust</w:t>
-      </w:r>
-      <w:proofErr w:type="spellEnd"/>
-      <w:r>
-        <w:rPr>
-          <w:rFonts w:ascii="Courier New" w:hAnsi="Courier New" w:cs="Courier New"/>
-          <w:szCs w:val="22"/>
-          <w:highlight w:val="lightGray"/>
-        </w:rPr>
-        <w:t xml:space="preserve"> :</w:t>
-      </w:r>
-      <w:proofErr w:type="gramEnd"/>
-      <w:r>
-        <w:rPr>
-          <w:rFonts w:ascii="Courier New" w:hAnsi="Courier New" w:cs="Courier New"/>
-          <w:szCs w:val="22"/>
-          <w:highlight w:val="lightGray"/>
-        </w:rPr>
-        <w:t xml:space="preserve"> scope) {</w:t>
+        <w:t xml:space="preserve">        for (Customer__c cust : scope) {</w:t>
       </w:r>
     </w:p>
     <w:p>
@@ -4238,79 +2996,7 @@
           <w:szCs w:val="22"/>
           <w:highlight w:val="lightGray"/>
         </w:rPr>
-        <w:t xml:space="preserve">            Integer </w:t>
-      </w:r>
-      <w:proofErr w:type="spellStart"/>
-      <w:r>
-        <w:rPr>
-          <w:rFonts w:ascii="Courier New" w:hAnsi="Courier New" w:cs="Courier New"/>
-          <w:szCs w:val="22"/>
-          <w:highlight w:val="lightGray"/>
-        </w:rPr>
-        <w:t>orderCount</w:t>
-      </w:r>
-      <w:proofErr w:type="spellEnd"/>
-      <w:r>
-        <w:rPr>
-          <w:rFonts w:ascii="Courier New" w:hAnsi="Courier New" w:cs="Courier New"/>
-          <w:szCs w:val="22"/>
-          <w:highlight w:val="lightGray"/>
-        </w:rPr>
-        <w:t xml:space="preserve"> = [SELECT </w:t>
-      </w:r>
-      <w:proofErr w:type="gramStart"/>
-      <w:r>
-        <w:rPr>
-          <w:rFonts w:ascii="Courier New" w:hAnsi="Courier New" w:cs="Courier New"/>
-          <w:szCs w:val="22"/>
-          <w:highlight w:val="lightGray"/>
-        </w:rPr>
-        <w:t>COUNT(</w:t>
-      </w:r>
-      <w:proofErr w:type="gramEnd"/>
-      <w:r>
-        <w:rPr>
-          <w:rFonts w:ascii="Courier New" w:hAnsi="Courier New" w:cs="Courier New"/>
-          <w:szCs w:val="22"/>
-          <w:highlight w:val="lightGray"/>
-        </w:rPr>
-        <w:t xml:space="preserve">) FROM </w:t>
-      </w:r>
-      <w:proofErr w:type="spellStart"/>
-      <w:r>
-        <w:rPr>
-          <w:rFonts w:ascii="Courier New" w:hAnsi="Courier New" w:cs="Courier New"/>
-          <w:szCs w:val="22"/>
-          <w:highlight w:val="lightGray"/>
-        </w:rPr>
-        <w:t>Order__c</w:t>
-      </w:r>
-      <w:proofErr w:type="spellEnd"/>
-      <w:r>
-        <w:rPr>
-          <w:rFonts w:ascii="Courier New" w:hAnsi="Courier New" w:cs="Courier New"/>
-          <w:szCs w:val="22"/>
-          <w:highlight w:val="lightGray"/>
-        </w:rPr>
-        <w:t xml:space="preserve"> WHERE Customer__c = :</w:t>
-      </w:r>
-      <w:proofErr w:type="spellStart"/>
-      <w:r>
-        <w:rPr>
-          <w:rFonts w:ascii="Courier New" w:hAnsi="Courier New" w:cs="Courier New"/>
-          <w:szCs w:val="22"/>
-          <w:highlight w:val="lightGray"/>
-        </w:rPr>
-        <w:t>cust.Id</w:t>
-      </w:r>
-      <w:proofErr w:type="spellEnd"/>
-      <w:r>
-        <w:rPr>
-          <w:rFonts w:ascii="Courier New" w:hAnsi="Courier New" w:cs="Courier New"/>
-          <w:szCs w:val="22"/>
-          <w:highlight w:val="lightGray"/>
-        </w:rPr>
-        <w:t>];</w:t>
+        <w:t xml:space="preserve">            Integer orderCount = [SELECT COUNT() FROM Order__c WHERE Customer__c = :cust.Id];</w:t>
       </w:r>
     </w:p>
     <w:p>
@@ -4328,53 +3014,7 @@
           <w:szCs w:val="22"/>
           <w:highlight w:val="lightGray"/>
         </w:rPr>
-        <w:t xml:space="preserve">            </w:t>
-      </w:r>
-      <w:proofErr w:type="spellStart"/>
-      <w:proofErr w:type="gramStart"/>
-      <w:r>
-        <w:rPr>
-          <w:rFonts w:ascii="Courier New" w:hAnsi="Courier New" w:cs="Courier New"/>
-          <w:szCs w:val="22"/>
-          <w:highlight w:val="lightGray"/>
-        </w:rPr>
-        <w:t>cust.Loyalty</w:t>
-      </w:r>
-      <w:proofErr w:type="gramEnd"/>
-      <w:r>
-        <w:rPr>
-          <w:rFonts w:ascii="Courier New" w:hAnsi="Courier New" w:cs="Courier New"/>
-          <w:szCs w:val="22"/>
-          <w:highlight w:val="lightGray"/>
-        </w:rPr>
-        <w:t>_Score__c</w:t>
-      </w:r>
-      <w:proofErr w:type="spellEnd"/>
-      <w:r>
-        <w:rPr>
-          <w:rFonts w:ascii="Courier New" w:hAnsi="Courier New" w:cs="Courier New"/>
-          <w:szCs w:val="22"/>
-          <w:highlight w:val="lightGray"/>
-        </w:rPr>
-        <w:t xml:space="preserve"> = </w:t>
-      </w:r>
-      <w:proofErr w:type="spellStart"/>
-      <w:r>
-        <w:rPr>
-          <w:rFonts w:ascii="Courier New" w:hAnsi="Courier New" w:cs="Courier New"/>
-          <w:szCs w:val="22"/>
-          <w:highlight w:val="lightGray"/>
-        </w:rPr>
-        <w:t>orderCount</w:t>
-      </w:r>
-      <w:proofErr w:type="spellEnd"/>
-      <w:r>
-        <w:rPr>
-          <w:rFonts w:ascii="Courier New" w:hAnsi="Courier New" w:cs="Courier New"/>
-          <w:szCs w:val="22"/>
-          <w:highlight w:val="lightGray"/>
-        </w:rPr>
-        <w:t xml:space="preserve"> * 10;</w:t>
+        <w:t xml:space="preserve">            cust.Loyalty_Score__c = orderCount * 10;</w:t>
       </w:r>
     </w:p>
     <w:p>
@@ -4411,18 +3051,8 @@
           <w:szCs w:val="22"/>
           <w:highlight w:val="lightGray"/>
         </w:rPr>
-        <w:t xml:space="preserve">        update </w:t>
-      </w:r>
-      <w:proofErr w:type="gramStart"/>
-      <w:r>
-        <w:rPr>
-          <w:rFonts w:ascii="Courier New" w:hAnsi="Courier New" w:cs="Courier New"/>
-          <w:szCs w:val="22"/>
-          <w:highlight w:val="lightGray"/>
-        </w:rPr>
-        <w:t>scope;</w:t>
-      </w:r>
-      <w:proofErr w:type="gramEnd"/>
+        <w:t xml:space="preserve">        update scope;</w:t>
+      </w:r>
     </w:p>
     <w:p>
       <w:pPr>
@@ -4467,53 +3097,7 @@
           <w:szCs w:val="22"/>
           <w:highlight w:val="lightGray"/>
         </w:rPr>
-        <w:t xml:space="preserve">    global void </w:t>
-      </w:r>
-      <w:proofErr w:type="gramStart"/>
-      <w:r>
-        <w:rPr>
-          <w:rFonts w:ascii="Courier New" w:hAnsi="Courier New" w:cs="Courier New"/>
-          <w:szCs w:val="22"/>
-          <w:highlight w:val="lightGray"/>
-        </w:rPr>
-        <w:t>finish(</w:t>
-      </w:r>
-      <w:proofErr w:type="spellStart"/>
-      <w:proofErr w:type="gramEnd"/>
-      <w:r>
-        <w:rPr>
-          <w:rFonts w:ascii="Courier New" w:hAnsi="Courier New" w:cs="Courier New"/>
-          <w:szCs w:val="22"/>
-          <w:highlight w:val="lightGray"/>
-        </w:rPr>
-        <w:t>Database.BatchableContext</w:t>
-      </w:r>
-      <w:proofErr w:type="spellEnd"/>
-      <w:r>
-        <w:rPr>
-          <w:rFonts w:ascii="Courier New" w:hAnsi="Courier New" w:cs="Courier New"/>
-          <w:szCs w:val="22"/>
-          <w:highlight w:val="lightGray"/>
-        </w:rPr>
-        <w:t xml:space="preserve"> </w:t>
-      </w:r>
-      <w:proofErr w:type="spellStart"/>
-      <w:r>
-        <w:rPr>
-          <w:rFonts w:ascii="Courier New" w:hAnsi="Courier New" w:cs="Courier New"/>
-          <w:szCs w:val="22"/>
-          <w:highlight w:val="lightGray"/>
-        </w:rPr>
-        <w:t>bc</w:t>
-      </w:r>
-      <w:proofErr w:type="spellEnd"/>
-      <w:r>
-        <w:rPr>
-          <w:rFonts w:ascii="Courier New" w:hAnsi="Courier New" w:cs="Courier New"/>
-          <w:szCs w:val="22"/>
-          <w:highlight w:val="lightGray"/>
-        </w:rPr>
-        <w:t>) {</w:t>
+        <w:t xml:space="preserve">    global void finish(Database.BatchableContext bc) {</w:t>
       </w:r>
     </w:p>
     <w:p>
@@ -4531,54 +3115,8 @@
           <w:szCs w:val="22"/>
           <w:highlight w:val="lightGray"/>
         </w:rPr>
-        <w:t xml:space="preserve">        </w:t>
-      </w:r>
-      <w:proofErr w:type="spellStart"/>
-      <w:r>
-        <w:rPr>
-          <w:rFonts w:ascii="Courier New" w:hAnsi="Courier New" w:cs="Courier New"/>
-          <w:szCs w:val="22"/>
-          <w:highlight w:val="lightGray"/>
-        </w:rPr>
-        <w:t>Messaging.SingleEmailMessage</w:t>
-      </w:r>
-      <w:proofErr w:type="spellEnd"/>
-      <w:r>
-        <w:rPr>
-          <w:rFonts w:ascii="Courier New" w:hAnsi="Courier New" w:cs="Courier New"/>
-          <w:szCs w:val="22"/>
-          <w:highlight w:val="lightGray"/>
-        </w:rPr>
-        <w:t xml:space="preserve"> mail = new </w:t>
-      </w:r>
-      <w:proofErr w:type="spellStart"/>
-      <w:r>
-        <w:rPr>
-          <w:rFonts w:ascii="Courier New" w:hAnsi="Courier New" w:cs="Courier New"/>
-          <w:szCs w:val="22"/>
-          <w:highlight w:val="lightGray"/>
-        </w:rPr>
-        <w:t>Messaging.SingleEmailMessage</w:t>
-      </w:r>
-      <w:proofErr w:type="spellEnd"/>
-      <w:r>
-        <w:rPr>
-          <w:rFonts w:ascii="Courier New" w:hAnsi="Courier New" w:cs="Courier New"/>
-          <w:szCs w:val="22"/>
-          <w:highlight w:val="lightGray"/>
-        </w:rPr>
-        <w:t>(</w:t>
-      </w:r>
-      <w:proofErr w:type="gramStart"/>
-      <w:r>
-        <w:rPr>
-          <w:rFonts w:ascii="Courier New" w:hAnsi="Courier New" w:cs="Courier New"/>
-          <w:szCs w:val="22"/>
-          <w:highlight w:val="lightGray"/>
-        </w:rPr>
-        <w:t>);</w:t>
-      </w:r>
-      <w:proofErr w:type="gramEnd"/>
+        <w:t xml:space="preserve">        Messaging.SingleEmailMessage mail = new Messaging.SingleEmailMessage();</w:t>
+      </w:r>
     </w:p>
     <w:p>
       <w:pPr>
@@ -4595,27 +3133,7 @@
           <w:szCs w:val="22"/>
           <w:highlight w:val="lightGray"/>
         </w:rPr>
-        <w:t xml:space="preserve">        </w:t>
-      </w:r>
-      <w:proofErr w:type="spellStart"/>
-      <w:proofErr w:type="gramStart"/>
-      <w:r>
-        <w:rPr>
-          <w:rFonts w:ascii="Courier New" w:hAnsi="Courier New" w:cs="Courier New"/>
-          <w:szCs w:val="22"/>
-          <w:highlight w:val="lightGray"/>
-        </w:rPr>
-        <w:t>mail.setToAddresses</w:t>
-      </w:r>
-      <w:proofErr w:type="spellEnd"/>
-      <w:proofErr w:type="gramEnd"/>
-      <w:r>
-        <w:rPr>
-          <w:rFonts w:ascii="Courier New" w:hAnsi="Courier New" w:cs="Courier New"/>
-          <w:szCs w:val="22"/>
-          <w:highlight w:val="lightGray"/>
-        </w:rPr>
-        <w:t>(new String[] {'admin@example.com'});</w:t>
+        <w:t xml:space="preserve">        mail.setToAddresses(new String[] {'admin@example.com'});</w:t>
       </w:r>
     </w:p>
     <w:p>
@@ -4633,27 +3151,7 @@
           <w:szCs w:val="22"/>
           <w:highlight w:val="lightGray"/>
         </w:rPr>
-        <w:t xml:space="preserve">        </w:t>
-      </w:r>
-      <w:proofErr w:type="spellStart"/>
-      <w:proofErr w:type="gramStart"/>
-      <w:r>
-        <w:rPr>
-          <w:rFonts w:ascii="Courier New" w:hAnsi="Courier New" w:cs="Courier New"/>
-          <w:szCs w:val="22"/>
-          <w:highlight w:val="lightGray"/>
-        </w:rPr>
-        <w:t>mail.setSubject</w:t>
-      </w:r>
-      <w:proofErr w:type="spellEnd"/>
-      <w:proofErr w:type="gramEnd"/>
-      <w:r>
-        <w:rPr>
-          <w:rFonts w:ascii="Courier New" w:hAnsi="Courier New" w:cs="Courier New"/>
-          <w:szCs w:val="22"/>
-          <w:highlight w:val="lightGray"/>
-        </w:rPr>
-        <w:t>('Loyalty Scores Updated');</w:t>
+        <w:t xml:space="preserve">        mail.setSubject('Loyalty Scores Updated');</w:t>
       </w:r>
     </w:p>
     <w:p>
@@ -4671,27 +3169,7 @@
           <w:szCs w:val="22"/>
           <w:highlight w:val="lightGray"/>
         </w:rPr>
-        <w:t xml:space="preserve">        </w:t>
-      </w:r>
-      <w:proofErr w:type="spellStart"/>
-      <w:proofErr w:type="gramStart"/>
-      <w:r>
-        <w:rPr>
-          <w:rFonts w:ascii="Courier New" w:hAnsi="Courier New" w:cs="Courier New"/>
-          <w:szCs w:val="22"/>
-          <w:highlight w:val="lightGray"/>
-        </w:rPr>
-        <w:t>mail.setPlainTextBody</w:t>
-      </w:r>
-      <w:proofErr w:type="spellEnd"/>
-      <w:proofErr w:type="gramEnd"/>
-      <w:r>
-        <w:rPr>
-          <w:rFonts w:ascii="Courier New" w:hAnsi="Courier New" w:cs="Courier New"/>
-          <w:szCs w:val="22"/>
-          <w:highlight w:val="lightGray"/>
-        </w:rPr>
-        <w:t>('Weekly loyalty scores have been updated successfully.');</w:t>
+        <w:t xml:space="preserve">        mail.setPlainTextBody('Weekly loyalty scores have been updated successfully.');</w:t>
       </w:r>
     </w:p>
     <w:p>
@@ -4709,54 +3187,8 @@
           <w:szCs w:val="22"/>
           <w:highlight w:val="lightGray"/>
         </w:rPr>
-        <w:t xml:space="preserve">        </w:t>
-      </w:r>
-      <w:proofErr w:type="spellStart"/>
-      <w:r>
-        <w:rPr>
-          <w:rFonts w:ascii="Courier New" w:hAnsi="Courier New" w:cs="Courier New"/>
-          <w:szCs w:val="22"/>
-          <w:highlight w:val="lightGray"/>
-        </w:rPr>
-        <w:t>Messaging.sendEmail</w:t>
-      </w:r>
-      <w:proofErr w:type="spellEnd"/>
-      <w:r>
-        <w:rPr>
-          <w:rFonts w:ascii="Courier New" w:hAnsi="Courier New" w:cs="Courier New"/>
-          <w:szCs w:val="22"/>
-          <w:highlight w:val="lightGray"/>
-        </w:rPr>
-        <w:t xml:space="preserve">(new </w:t>
-      </w:r>
-      <w:proofErr w:type="spellStart"/>
-      <w:r>
-        <w:rPr>
-          <w:rFonts w:ascii="Courier New" w:hAnsi="Courier New" w:cs="Courier New"/>
-          <w:szCs w:val="22"/>
-          <w:highlight w:val="lightGray"/>
-        </w:rPr>
-        <w:t>Messaging.SingleEmailMessage</w:t>
-      </w:r>
-      <w:proofErr w:type="spellEnd"/>
-      <w:r>
-        <w:rPr>
-          <w:rFonts w:ascii="Courier New" w:hAnsi="Courier New" w:cs="Courier New"/>
-          <w:szCs w:val="22"/>
-          <w:highlight w:val="lightGray"/>
-        </w:rPr>
-        <w:t>[] {mail}</w:t>
-      </w:r>
-      <w:proofErr w:type="gramStart"/>
-      <w:r>
-        <w:rPr>
-          <w:rFonts w:ascii="Courier New" w:hAnsi="Courier New" w:cs="Courier New"/>
-          <w:szCs w:val="22"/>
-          <w:highlight w:val="lightGray"/>
-        </w:rPr>
-        <w:t>);</w:t>
-      </w:r>
-      <w:proofErr w:type="gramEnd"/>
+        <w:t xml:space="preserve">        Messaging.sendEmail(new Messaging.SingleEmailMessage[] {mail});</w:t>
+      </w:r>
     </w:p>
     <w:p>
       <w:pPr>
@@ -4805,7 +3237,7 @@
           <w:szCs w:val="22"/>
         </w:rPr>
         <w:pict w14:anchorId="4E3A33D5">
-          <v:rect id="_x0000_i1420" style="width:0;height:1.5pt" o:hralign="center" o:hrstd="t" o:hr="t" fillcolor="#a0a0a0" stroked="f"/>
+          <v:rect id="_x0000_i1038" style="width:0;height:1.5pt" o:hralign="center" o:hrstd="t" o:hr="t" fillcolor="#a0a0a0" stroked="f"/>
         </w:pict>
       </w:r>
     </w:p>
@@ -4824,16 +3256,8 @@
         <w:rPr>
           <w:szCs w:val="22"/>
         </w:rPr>
-        <w:t xml:space="preserve">Scheduled Apex: </w:t>
-      </w:r>
-      <w:proofErr w:type="spellStart"/>
-      <w:r>
-        <w:rPr>
-          <w:szCs w:val="22"/>
-        </w:rPr>
-        <w:t>WeeklyLoyaltyScheduler</w:t>
-      </w:r>
-      <w:proofErr w:type="spellEnd"/>
+        <w:t>Scheduled Apex: WeeklyLoyaltyScheduler</w:t>
+      </w:r>
     </w:p>
     <w:p>
       <w:pPr>
@@ -4853,21 +3277,7 @@
           <w:szCs w:val="22"/>
         </w:rPr>
         <w:br/>
-        <w:t xml:space="preserve">Schedules the </w:t>
-      </w:r>
-      <w:proofErr w:type="spellStart"/>
-      <w:r>
-        <w:rPr>
-          <w:szCs w:val="22"/>
-        </w:rPr>
-        <w:t>LoyaltyScoreBatch</w:t>
-      </w:r>
-      <w:proofErr w:type="spellEnd"/>
-      <w:r>
-        <w:rPr>
-          <w:szCs w:val="22"/>
-        </w:rPr>
-        <w:t xml:space="preserve"> to run every week automatically.</w:t>
+        <w:t>Schedules the LoyaltyScoreBatch to run every week automatically.</w:t>
       </w:r>
     </w:p>
     <w:p>
@@ -4877,7 +3287,6 @@
           <w:szCs w:val="22"/>
         </w:rPr>
       </w:pPr>
-      <w:proofErr w:type="gramStart"/>
       <w:r>
         <w:rPr>
           <w:szCs w:val="22"/>
@@ -4888,14 +3297,7 @@
         <w:rPr>
           <w:szCs w:val="22"/>
         </w:rPr>
-        <w:t>ODE :</w:t>
-      </w:r>
-      <w:proofErr w:type="gramEnd"/>
-      <w:r>
-        <w:rPr>
-          <w:szCs w:val="22"/>
-        </w:rPr>
-        <w:t>-</w:t>
+        <w:t>ODE :-</w:t>
       </w:r>
     </w:p>
     <w:p>
@@ -4913,25 +3315,7 @@
           <w:szCs w:val="22"/>
           <w:highlight w:val="lightGray"/>
         </w:rPr>
-        <w:t xml:space="preserve">global class </w:t>
-      </w:r>
-      <w:proofErr w:type="spellStart"/>
-      <w:r>
-        <w:rPr>
-          <w:rFonts w:ascii="Courier New" w:hAnsi="Courier New" w:cs="Courier New"/>
-          <w:szCs w:val="22"/>
-          <w:highlight w:val="lightGray"/>
-        </w:rPr>
-        <w:t>WeeklyLoyaltyScheduler</w:t>
-      </w:r>
-      <w:proofErr w:type="spellEnd"/>
-      <w:r>
-        <w:rPr>
-          <w:rFonts w:ascii="Courier New" w:hAnsi="Courier New" w:cs="Courier New"/>
-          <w:szCs w:val="22"/>
-          <w:highlight w:val="lightGray"/>
-        </w:rPr>
-        <w:t xml:space="preserve"> implements Schedulable {</w:t>
+        <w:t>global class WeeklyLoyaltyScheduler implements Schedulable {</w:t>
       </w:r>
     </w:p>
     <w:p>
@@ -4949,53 +3333,7 @@
           <w:szCs w:val="22"/>
           <w:highlight w:val="lightGray"/>
         </w:rPr>
-        <w:t xml:space="preserve">    global void </w:t>
-      </w:r>
-      <w:proofErr w:type="gramStart"/>
-      <w:r>
-        <w:rPr>
-          <w:rFonts w:ascii="Courier New" w:hAnsi="Courier New" w:cs="Courier New"/>
-          <w:szCs w:val="22"/>
-          <w:highlight w:val="lightGray"/>
-        </w:rPr>
-        <w:t>execute(</w:t>
-      </w:r>
-      <w:proofErr w:type="spellStart"/>
-      <w:proofErr w:type="gramEnd"/>
-      <w:r>
-        <w:rPr>
-          <w:rFonts w:ascii="Courier New" w:hAnsi="Courier New" w:cs="Courier New"/>
-          <w:szCs w:val="22"/>
-          <w:highlight w:val="lightGray"/>
-        </w:rPr>
-        <w:t>SchedulableContext</w:t>
-      </w:r>
-      <w:proofErr w:type="spellEnd"/>
-      <w:r>
-        <w:rPr>
-          <w:rFonts w:ascii="Courier New" w:hAnsi="Courier New" w:cs="Courier New"/>
-          <w:szCs w:val="22"/>
-          <w:highlight w:val="lightGray"/>
-        </w:rPr>
-        <w:t xml:space="preserve"> </w:t>
-      </w:r>
-      <w:proofErr w:type="spellStart"/>
-      <w:r>
-        <w:rPr>
-          <w:rFonts w:ascii="Courier New" w:hAnsi="Courier New" w:cs="Courier New"/>
-          <w:szCs w:val="22"/>
-          <w:highlight w:val="lightGray"/>
-        </w:rPr>
-        <w:t>sc</w:t>
-      </w:r>
-      <w:proofErr w:type="spellEnd"/>
-      <w:r>
-        <w:rPr>
-          <w:rFonts w:ascii="Courier New" w:hAnsi="Courier New" w:cs="Courier New"/>
-          <w:szCs w:val="22"/>
-          <w:highlight w:val="lightGray"/>
-        </w:rPr>
-        <w:t>) {</w:t>
+        <w:t xml:space="preserve">    global void execute(SchedulableContext sc) {</w:t>
       </w:r>
     </w:p>
     <w:p>
@@ -5013,53 +3351,7 @@
           <w:szCs w:val="22"/>
           <w:highlight w:val="lightGray"/>
         </w:rPr>
-        <w:t xml:space="preserve">        </w:t>
-      </w:r>
-      <w:proofErr w:type="spellStart"/>
-      <w:r>
-        <w:rPr>
-          <w:rFonts w:ascii="Courier New" w:hAnsi="Courier New" w:cs="Courier New"/>
-          <w:szCs w:val="22"/>
-          <w:highlight w:val="lightGray"/>
-        </w:rPr>
-        <w:t>LoyaltyScoreBatch</w:t>
-      </w:r>
-      <w:proofErr w:type="spellEnd"/>
-      <w:r>
-        <w:rPr>
-          <w:rFonts w:ascii="Courier New" w:hAnsi="Courier New" w:cs="Courier New"/>
-          <w:szCs w:val="22"/>
-          <w:highlight w:val="lightGray"/>
-        </w:rPr>
-        <w:t xml:space="preserve"> batch = new </w:t>
-      </w:r>
-      <w:proofErr w:type="spellStart"/>
-      <w:proofErr w:type="gramStart"/>
-      <w:r>
-        <w:rPr>
-          <w:rFonts w:ascii="Courier New" w:hAnsi="Courier New" w:cs="Courier New"/>
-          <w:szCs w:val="22"/>
-          <w:highlight w:val="lightGray"/>
-        </w:rPr>
-        <w:t>LoyaltyScoreBatch</w:t>
-      </w:r>
-      <w:proofErr w:type="spellEnd"/>
-      <w:r>
-        <w:rPr>
-          <w:rFonts w:ascii="Courier New" w:hAnsi="Courier New" w:cs="Courier New"/>
-          <w:szCs w:val="22"/>
-          <w:highlight w:val="lightGray"/>
-        </w:rPr>
-        <w:t>(</w:t>
-      </w:r>
-      <w:proofErr w:type="gramEnd"/>
-      <w:r>
-        <w:rPr>
-          <w:rFonts w:ascii="Courier New" w:hAnsi="Courier New" w:cs="Courier New"/>
-          <w:szCs w:val="22"/>
-          <w:highlight w:val="lightGray"/>
-        </w:rPr>
-        <w:t>);</w:t>
+        <w:t xml:space="preserve">        LoyaltyScoreBatch batch = new LoyaltyScoreBatch();</w:t>
       </w:r>
     </w:p>
     <w:p>
@@ -5077,36 +3369,8 @@
           <w:szCs w:val="22"/>
           <w:highlight w:val="lightGray"/>
         </w:rPr>
-        <w:t xml:space="preserve">        </w:t>
-      </w:r>
-      <w:proofErr w:type="spellStart"/>
-      <w:r>
-        <w:rPr>
-          <w:rFonts w:ascii="Courier New" w:hAnsi="Courier New" w:cs="Courier New"/>
-          <w:szCs w:val="22"/>
-          <w:highlight w:val="lightGray"/>
-        </w:rPr>
-        <w:t>Database.executeBatch</w:t>
-      </w:r>
-      <w:proofErr w:type="spellEnd"/>
-      <w:r>
-        <w:rPr>
-          <w:rFonts w:ascii="Courier New" w:hAnsi="Courier New" w:cs="Courier New"/>
-          <w:szCs w:val="22"/>
-          <w:highlight w:val="lightGray"/>
-        </w:rPr>
-        <w:t>(batch, 200</w:t>
-      </w:r>
-      <w:proofErr w:type="gramStart"/>
-      <w:r>
-        <w:rPr>
-          <w:rFonts w:ascii="Courier New" w:hAnsi="Courier New" w:cs="Courier New"/>
-          <w:szCs w:val="22"/>
-          <w:highlight w:val="lightGray"/>
-        </w:rPr>
-        <w:t>);</w:t>
-      </w:r>
-      <w:proofErr w:type="gramEnd"/>
+        <w:t xml:space="preserve">        Database.executeBatch(batch, 200);</w:t>
+      </w:r>
     </w:p>
     <w:p>
       <w:pPr>
@@ -5155,7 +3419,7 @@
           <w:szCs w:val="22"/>
         </w:rPr>
         <w:pict w14:anchorId="29E35DFA">
-          <v:rect id="_x0000_i1421" style="width:0;height:1.5pt" o:hralign="center" o:hrstd="t" o:hr="t" fillcolor="#a0a0a0" stroked="f"/>
+          <v:rect id="_x0000_i1039" style="width:0;height:1.5pt" o:hralign="center" o:hrstd="t" o:hr="t" fillcolor="#a0a0a0" stroked="f"/>
         </w:pict>
       </w:r>
     </w:p>
@@ -5174,16 +3438,8 @@
         <w:rPr>
           <w:szCs w:val="22"/>
         </w:rPr>
-        <w:t xml:space="preserve">Utility Apex Class: </w:t>
-      </w:r>
-      <w:proofErr w:type="spellStart"/>
-      <w:r>
-        <w:rPr>
-          <w:szCs w:val="22"/>
-        </w:rPr>
-        <w:t>EmailHelper</w:t>
-      </w:r>
-      <w:proofErr w:type="spellEnd"/>
+        <w:t>Utility Apex Class: EmailHelper</w:t>
+      </w:r>
     </w:p>
     <w:p>
       <w:pPr>
@@ -5213,7 +3469,6 @@
           <w:szCs w:val="22"/>
         </w:rPr>
       </w:pPr>
-      <w:proofErr w:type="gramStart"/>
       <w:r>
         <w:rPr>
           <w:szCs w:val="22"/>
@@ -5224,14 +3479,7 @@
         <w:rPr>
           <w:szCs w:val="22"/>
         </w:rPr>
-        <w:t>ODE :</w:t>
-      </w:r>
-      <w:proofErr w:type="gramEnd"/>
-      <w:r>
-        <w:rPr>
-          <w:szCs w:val="22"/>
-        </w:rPr>
-        <w:t>-</w:t>
+        <w:t>ODE :-</w:t>
       </w:r>
     </w:p>
     <w:p>
@@ -5250,25 +3498,7 @@
           <w:highlight w:val="lightGray"/>
         </w:rPr>
         <w:lastRenderedPageBreak/>
-        <w:t xml:space="preserve">public class </w:t>
-      </w:r>
-      <w:proofErr w:type="spellStart"/>
-      <w:r>
-        <w:rPr>
-          <w:rFonts w:ascii="Courier New" w:hAnsi="Courier New" w:cs="Courier New"/>
-          <w:szCs w:val="22"/>
-          <w:highlight w:val="lightGray"/>
-        </w:rPr>
-        <w:t>EmailHelper</w:t>
-      </w:r>
-      <w:proofErr w:type="spellEnd"/>
-      <w:r>
-        <w:rPr>
-          <w:rFonts w:ascii="Courier New" w:hAnsi="Courier New" w:cs="Courier New"/>
-          <w:szCs w:val="22"/>
-          <w:highlight w:val="lightGray"/>
-        </w:rPr>
-        <w:t xml:space="preserve"> {</w:t>
+        <w:t>public class EmailHelper {</w:t>
       </w:r>
     </w:p>
     <w:p>
@@ -5286,35 +3516,7 @@
           <w:szCs w:val="22"/>
           <w:highlight w:val="lightGray"/>
         </w:rPr>
-        <w:t xml:space="preserve">    public static void </w:t>
-      </w:r>
-      <w:proofErr w:type="spellStart"/>
-      <w:proofErr w:type="gramStart"/>
-      <w:r>
-        <w:rPr>
-          <w:rFonts w:ascii="Courier New" w:hAnsi="Courier New" w:cs="Courier New"/>
-          <w:szCs w:val="22"/>
-          <w:highlight w:val="lightGray"/>
-        </w:rPr>
-        <w:t>sendEmail</w:t>
-      </w:r>
-      <w:proofErr w:type="spellEnd"/>
-      <w:r>
-        <w:rPr>
-          <w:rFonts w:ascii="Courier New" w:hAnsi="Courier New" w:cs="Courier New"/>
-          <w:szCs w:val="22"/>
-          <w:highlight w:val="lightGray"/>
-        </w:rPr>
-        <w:t>(</w:t>
-      </w:r>
-      <w:proofErr w:type="gramEnd"/>
-      <w:r>
-        <w:rPr>
-          <w:rFonts w:ascii="Courier New" w:hAnsi="Courier New" w:cs="Courier New"/>
-          <w:szCs w:val="22"/>
-          <w:highlight w:val="lightGray"/>
-        </w:rPr>
-        <w:t>String to, String subject, String body) {</w:t>
+        <w:t xml:space="preserve">    public static void sendEmail(String to, String subject, String body) {</w:t>
       </w:r>
     </w:p>
     <w:p>
@@ -5332,54 +3534,8 @@
           <w:szCs w:val="22"/>
           <w:highlight w:val="lightGray"/>
         </w:rPr>
-        <w:t xml:space="preserve">        </w:t>
-      </w:r>
-      <w:proofErr w:type="spellStart"/>
-      <w:r>
-        <w:rPr>
-          <w:rFonts w:ascii="Courier New" w:hAnsi="Courier New" w:cs="Courier New"/>
-          <w:szCs w:val="22"/>
-          <w:highlight w:val="lightGray"/>
-        </w:rPr>
-        <w:t>Messaging.SingleEmailMessage</w:t>
-      </w:r>
-      <w:proofErr w:type="spellEnd"/>
-      <w:r>
-        <w:rPr>
-          <w:rFonts w:ascii="Courier New" w:hAnsi="Courier New" w:cs="Courier New"/>
-          <w:szCs w:val="22"/>
-          <w:highlight w:val="lightGray"/>
-        </w:rPr>
-        <w:t xml:space="preserve"> mail = new </w:t>
-      </w:r>
-      <w:proofErr w:type="spellStart"/>
-      <w:r>
-        <w:rPr>
-          <w:rFonts w:ascii="Courier New" w:hAnsi="Courier New" w:cs="Courier New"/>
-          <w:szCs w:val="22"/>
-          <w:highlight w:val="lightGray"/>
-        </w:rPr>
-        <w:t>Messaging.SingleEmailMessage</w:t>
-      </w:r>
-      <w:proofErr w:type="spellEnd"/>
-      <w:r>
-        <w:rPr>
-          <w:rFonts w:ascii="Courier New" w:hAnsi="Courier New" w:cs="Courier New"/>
-          <w:szCs w:val="22"/>
-          <w:highlight w:val="lightGray"/>
-        </w:rPr>
-        <w:t>(</w:t>
-      </w:r>
-      <w:proofErr w:type="gramStart"/>
-      <w:r>
-        <w:rPr>
-          <w:rFonts w:ascii="Courier New" w:hAnsi="Courier New" w:cs="Courier New"/>
-          <w:szCs w:val="22"/>
-          <w:highlight w:val="lightGray"/>
-        </w:rPr>
-        <w:t>);</w:t>
-      </w:r>
-      <w:proofErr w:type="gramEnd"/>
+        <w:t xml:space="preserve">        Messaging.SingleEmailMessage mail = new Messaging.SingleEmailMessage();</w:t>
+      </w:r>
     </w:p>
     <w:p>
       <w:pPr>
@@ -5396,27 +3552,7 @@
           <w:szCs w:val="22"/>
           <w:highlight w:val="lightGray"/>
         </w:rPr>
-        <w:t xml:space="preserve">        </w:t>
-      </w:r>
-      <w:proofErr w:type="spellStart"/>
-      <w:proofErr w:type="gramStart"/>
-      <w:r>
-        <w:rPr>
-          <w:rFonts w:ascii="Courier New" w:hAnsi="Courier New" w:cs="Courier New"/>
-          <w:szCs w:val="22"/>
-          <w:highlight w:val="lightGray"/>
-        </w:rPr>
-        <w:t>mail.setToAddresses</w:t>
-      </w:r>
-      <w:proofErr w:type="spellEnd"/>
-      <w:proofErr w:type="gramEnd"/>
-      <w:r>
-        <w:rPr>
-          <w:rFonts w:ascii="Courier New" w:hAnsi="Courier New" w:cs="Courier New"/>
-          <w:szCs w:val="22"/>
-          <w:highlight w:val="lightGray"/>
-        </w:rPr>
-        <w:t>(new String[] {to});</w:t>
+        <w:t xml:space="preserve">        mail.setToAddresses(new String[] {to});</w:t>
       </w:r>
     </w:p>
     <w:p>
@@ -5434,27 +3570,7 @@
           <w:szCs w:val="22"/>
           <w:highlight w:val="lightGray"/>
         </w:rPr>
-        <w:t xml:space="preserve">        </w:t>
-      </w:r>
-      <w:proofErr w:type="spellStart"/>
-      <w:proofErr w:type="gramStart"/>
-      <w:r>
-        <w:rPr>
-          <w:rFonts w:ascii="Courier New" w:hAnsi="Courier New" w:cs="Courier New"/>
-          <w:szCs w:val="22"/>
-          <w:highlight w:val="lightGray"/>
-        </w:rPr>
-        <w:t>mail.setSubject</w:t>
-      </w:r>
-      <w:proofErr w:type="spellEnd"/>
-      <w:proofErr w:type="gramEnd"/>
-      <w:r>
-        <w:rPr>
-          <w:rFonts w:ascii="Courier New" w:hAnsi="Courier New" w:cs="Courier New"/>
-          <w:szCs w:val="22"/>
-          <w:highlight w:val="lightGray"/>
-        </w:rPr>
-        <w:t>(subject);</w:t>
+        <w:t xml:space="preserve">        mail.setSubject(subject);</w:t>
       </w:r>
     </w:p>
     <w:p>
@@ -5472,27 +3588,7 @@
           <w:szCs w:val="22"/>
           <w:highlight w:val="lightGray"/>
         </w:rPr>
-        <w:t xml:space="preserve">        </w:t>
-      </w:r>
-      <w:proofErr w:type="spellStart"/>
-      <w:proofErr w:type="gramStart"/>
-      <w:r>
-        <w:rPr>
-          <w:rFonts w:ascii="Courier New" w:hAnsi="Courier New" w:cs="Courier New"/>
-          <w:szCs w:val="22"/>
-          <w:highlight w:val="lightGray"/>
-        </w:rPr>
-        <w:t>mail.setPlainTextBody</w:t>
-      </w:r>
-      <w:proofErr w:type="spellEnd"/>
-      <w:proofErr w:type="gramEnd"/>
-      <w:r>
-        <w:rPr>
-          <w:rFonts w:ascii="Courier New" w:hAnsi="Courier New" w:cs="Courier New"/>
-          <w:szCs w:val="22"/>
-          <w:highlight w:val="lightGray"/>
-        </w:rPr>
-        <w:t>(body);</w:t>
+        <w:t xml:space="preserve">        mail.setPlainTextBody(body);</w:t>
       </w:r>
     </w:p>
     <w:p>
@@ -5510,54 +3606,8 @@
           <w:szCs w:val="22"/>
           <w:highlight w:val="lightGray"/>
         </w:rPr>
-        <w:t xml:space="preserve">        </w:t>
-      </w:r>
-      <w:proofErr w:type="spellStart"/>
-      <w:r>
-        <w:rPr>
-          <w:rFonts w:ascii="Courier New" w:hAnsi="Courier New" w:cs="Courier New"/>
-          <w:szCs w:val="22"/>
-          <w:highlight w:val="lightGray"/>
-        </w:rPr>
-        <w:t>Messaging.sendEmail</w:t>
-      </w:r>
-      <w:proofErr w:type="spellEnd"/>
-      <w:r>
-        <w:rPr>
-          <w:rFonts w:ascii="Courier New" w:hAnsi="Courier New" w:cs="Courier New"/>
-          <w:szCs w:val="22"/>
-          <w:highlight w:val="lightGray"/>
-        </w:rPr>
-        <w:t xml:space="preserve">(new </w:t>
-      </w:r>
-      <w:proofErr w:type="spellStart"/>
-      <w:r>
-        <w:rPr>
-          <w:rFonts w:ascii="Courier New" w:hAnsi="Courier New" w:cs="Courier New"/>
-          <w:szCs w:val="22"/>
-          <w:highlight w:val="lightGray"/>
-        </w:rPr>
-        <w:t>Messaging.SingleEmailMessage</w:t>
-      </w:r>
-      <w:proofErr w:type="spellEnd"/>
-      <w:r>
-        <w:rPr>
-          <w:rFonts w:ascii="Courier New" w:hAnsi="Courier New" w:cs="Courier New"/>
-          <w:szCs w:val="22"/>
-          <w:highlight w:val="lightGray"/>
-        </w:rPr>
-        <w:t>[] {mail}</w:t>
-      </w:r>
-      <w:proofErr w:type="gramStart"/>
-      <w:r>
-        <w:rPr>
-          <w:rFonts w:ascii="Courier New" w:hAnsi="Courier New" w:cs="Courier New"/>
-          <w:szCs w:val="22"/>
-          <w:highlight w:val="lightGray"/>
-        </w:rPr>
-        <w:t>);</w:t>
-      </w:r>
-      <w:proofErr w:type="gramEnd"/>
+        <w:t xml:space="preserve">        Messaging.sendEmail(new Messaging.SingleEmailMessage[] {mail});</w:t>
+      </w:r>
     </w:p>
     <w:p>
       <w:pPr>
@@ -5598,7 +3648,7 @@
     <w:p>
       <w:r>
         <w:pict w14:anchorId="01B4FC36">
-          <v:rect id="_x0000_i1291" style="width:0;height:1.5pt" o:hralign="center" o:hrstd="t" o:hr="t" fillcolor="#a0a0a0" stroked="f"/>
+          <v:rect id="_x0000_i1040" style="width:0;height:1.5pt" o:hralign="center" o:hrstd="t" o:hr="t" fillcolor="#a0a0a0" stroked="f"/>
         </w:pict>
       </w:r>
     </w:p>
@@ -5662,21 +3712,12 @@
           <w:bCs/>
         </w:rPr>
       </w:pPr>
-      <w:proofErr w:type="gramStart"/>
-      <w:r>
-        <w:rPr>
-          <w:b/>
-          <w:bCs/>
-        </w:rPr>
-        <w:t>Screenshot :</w:t>
-      </w:r>
-      <w:proofErr w:type="gramEnd"/>
-      <w:r>
-        <w:rPr>
-          <w:b/>
-          <w:bCs/>
-        </w:rPr>
-        <w:t>-</w:t>
+      <w:r>
+        <w:rPr>
+          <w:b/>
+          <w:bCs/>
+        </w:rPr>
+        <w:t>Screenshot :-</w:t>
       </w:r>
       <w:r>
         <w:rPr>
@@ -5764,7 +3805,6 @@
       </w:r>
     </w:p>
     <w:p>
-      <w:proofErr w:type="gramStart"/>
       <w:r>
         <w:rPr>
           <w:b/>
@@ -5778,15 +3818,7 @@
           <w:b/>
           <w:bCs/>
         </w:rPr>
-        <w:t xml:space="preserve"> :</w:t>
-      </w:r>
-      <w:proofErr w:type="gramEnd"/>
-      <w:r>
-        <w:rPr>
-          <w:b/>
-          <w:bCs/>
-        </w:rPr>
-        <w:t>-</w:t>
+        <w:t xml:space="preserve"> :-</w:t>
       </w:r>
       <w:r>
         <w:rPr>
@@ -5848,7 +3880,7 @@
     <w:p>
       <w:r>
         <w:pict w14:anchorId="173C475C">
-          <v:rect id="_x0000_i1292" style="width:0;height:1.5pt" o:hralign="center" o:hrstd="t" o:hr="t" fillcolor="#a0a0a0" stroked="f"/>
+          <v:rect id="_x0000_i1041" style="width:0;height:1.5pt" o:hralign="center" o:hrstd="t" o:hr="t" fillcolor="#a0a0a0" stroked="f"/>
         </w:pict>
       </w:r>
     </w:p>
@@ -5919,7 +3951,6 @@
           <w:bCs/>
         </w:rPr>
       </w:pPr>
-      <w:proofErr w:type="gramStart"/>
       <w:r>
         <w:rPr>
           <w:b/>
@@ -5932,15 +3963,7 @@
           <w:b/>
           <w:bCs/>
         </w:rPr>
-        <w:t xml:space="preserve"> :</w:t>
-      </w:r>
-      <w:proofErr w:type="gramEnd"/>
-      <w:r>
-        <w:rPr>
-          <w:b/>
-          <w:bCs/>
-        </w:rPr>
-        <w:t xml:space="preserve">- </w:t>
+        <w:t xml:space="preserve"> :- </w:t>
       </w:r>
     </w:p>
     <w:p>
@@ -6004,7 +4027,7 @@
       <w:r>
         <w:lastRenderedPageBreak/>
         <w:pict w14:anchorId="7E8A608C">
-          <v:rect id="_x0000_i1293" style="width:0;height:1.5pt" o:hralign="center" o:hrstd="t" o:hr="t" fillcolor="#a0a0a0" stroked="f"/>
+          <v:rect id="_x0000_i1042" style="width:0;height:1.5pt" o:hralign="center" o:hrstd="t" o:hr="t" fillcolor="#a0a0a0" stroked="f"/>
         </w:pict>
       </w:r>
     </w:p>
@@ -6123,15 +4146,7 @@
     </w:p>
     <w:p>
       <w:r>
-        <w:t xml:space="preserve">Order Confirmation </w:t>
-      </w:r>
-      <w:proofErr w:type="gramStart"/>
-      <w:r>
-        <w:t>Flow :</w:t>
-      </w:r>
-      <w:proofErr w:type="gramEnd"/>
-      <w:r>
-        <w:t xml:space="preserve">- </w:t>
+        <w:t xml:space="preserve">Order Confirmation Flow :- </w:t>
       </w:r>
     </w:p>
     <w:p>
@@ -6149,7 +4164,7 @@
           <w:noProof/>
         </w:rPr>
         <w:drawing>
-          <wp:inline distT="0" distB="0" distL="0" distR="0" wp14:anchorId="68A2ACC1" wp14:editId="45533275">
+          <wp:inline distT="0" distB="0" distL="0" distR="0" wp14:anchorId="68A2ACC1" wp14:editId="504A8863">
             <wp:extent cx="5566845" cy="2636520"/>
             <wp:effectExtent l="152400" t="152400" r="358140" b="354330"/>
             <wp:docPr id="1463219441" name="Picture 22" descr="A screenshot of a computer&#10;&#10;Description automatically generated"/>
@@ -6303,7 +4318,7 @@
     <w:p>
       <w:r>
         <w:pict w14:anchorId="1DA6E0AF">
-          <v:rect id="_x0000_i1294" style="width:0;height:1.5pt" o:hralign="center" o:hrstd="t" o:hr="t" fillcolor="#a0a0a0" stroked="f"/>
+          <v:rect id="_x0000_i1043" style="width:0;height:1.5pt" o:hralign="center" o:hrstd="t" o:hr="t" fillcolor="#a0a0a0" stroked="f"/>
         </w:pict>
       </w:r>
     </w:p>
@@ -6369,7 +4384,7 @@
     <w:p>
       <w:r>
         <w:pict w14:anchorId="26065CF0">
-          <v:rect id="_x0000_i1295" style="width:0;height:1.5pt" o:hralign="center" o:hrstd="t" o:hr="t" fillcolor="#a0a0a0" stroked="f"/>
+          <v:rect id="_x0000_i1044" style="width:0;height:1.5pt" o:hralign="center" o:hrstd="t" o:hr="t" fillcolor="#a0a0a0" stroked="f"/>
         </w:pict>
       </w:r>
     </w:p>
@@ -6396,7 +4411,7 @@
     <w:p>
       <w:r>
         <w:pict w14:anchorId="5D2821FA">
-          <v:rect id="_x0000_i1296" style="width:0;height:1.5pt" o:hralign="center" o:hrstd="t" o:hr="t" fillcolor="#a0a0a0" stroked="f"/>
+          <v:rect id="_x0000_i1045" style="width:0;height:1.5pt" o:hralign="center" o:hrstd="t" o:hr="t" fillcolor="#a0a0a0" stroked="f"/>
         </w:pict>
       </w:r>
     </w:p>
@@ -6416,13 +4431,8 @@
       </w:r>
     </w:p>
     <w:p>
-      <w:proofErr w:type="spellStart"/>
-      <w:r>
-        <w:t>HandsMen</w:t>
-      </w:r>
-      <w:proofErr w:type="spellEnd"/>
-      <w:r>
-        <w:t xml:space="preserve"> Threads helped me implement real-world automation and Salesforce application design.</w:t>
+      <w:r>
+        <w:t>HandsMen Threads helped me implement real-world automation and Salesforce application design.</w:t>
       </w:r>
       <w:r>
         <w:br/>
@@ -6434,28 +4444,8 @@
       </w:r>
       <w:r>
         <w:pict w14:anchorId="67AC55E6">
-          <v:rect id="_x0000_i1297" style="width:0;height:1.5pt" o:hralign="center" o:hrstd="t" o:hr="t" fillcolor="#a0a0a0" stroked="f"/>
+          <v:rect id="_x0000_i1046" style="width:0;height:1.5pt" o:hralign="center" o:hrstd="t" o:hr="t" fillcolor="#a0a0a0" stroked="f"/>
         </w:pict>
-      </w:r>
-    </w:p>
-    <w:p>
-      <w:pPr>
-        <w:rPr>
-          <w:b/>
-          <w:bCs/>
-        </w:rPr>
-      </w:pPr>
-      <w:r>
-        <w:rPr>
-          <w:b/>
-          <w:bCs/>
-        </w:rPr>
-        <w:t>13. Demo Video Link</w:t>
-      </w:r>
-    </w:p>
-    <w:p>
-      <w:r>
-        <w:t>Watch here: [Insert YouTube / Google Drive Link]</w:t>
       </w:r>
     </w:p>
     <w:p>
@@ -6509,56 +4499,38 @@
           <w:sz w:val="24"/>
           <w:szCs w:val="24"/>
         </w:rPr>
-        <w:t xml:space="preserve">: Salesforce SBVIP </w:t>
-      </w:r>
-      <w:proofErr w:type="spellStart"/>
+        <w:t>: Salesforce SBVIP SkillWallet Internship 2025</w:t>
+      </w:r>
       <w:r>
         <w:rPr>
           <w:sz w:val="24"/>
           <w:szCs w:val="24"/>
         </w:rPr>
-        <w:t>SkillWallet</w:t>
-      </w:r>
-      <w:proofErr w:type="spellEnd"/>
-      <w:r>
-        <w:rPr>
+        <w:br/>
+      </w:r>
+      <w:r>
+        <w:rPr>
+          <w:b/>
+          <w:bCs/>
           <w:sz w:val="24"/>
           <w:szCs w:val="24"/>
         </w:rPr>
-        <w:t xml:space="preserve"> Internship 2025</w:t>
+        <w:t>Submitted to</w:t>
       </w:r>
       <w:r>
         <w:rPr>
           <w:sz w:val="24"/>
           <w:szCs w:val="24"/>
         </w:rPr>
-        <w:br/>
-      </w:r>
-      <w:r>
-        <w:rPr>
-          <w:b/>
-          <w:bCs/>
+        <w:t xml:space="preserve">: </w:t>
+      </w:r>
+      <w:r>
+        <w:rPr>
           <w:sz w:val="24"/>
           <w:szCs w:val="24"/>
         </w:rPr>
-        <w:t>Submitted to</w:t>
-      </w:r>
-      <w:r>
-        <w:rPr>
-          <w:sz w:val="24"/>
-          <w:szCs w:val="24"/>
-        </w:rPr>
-        <w:t xml:space="preserve">: </w:t>
-      </w:r>
-      <w:proofErr w:type="spellStart"/>
-      <w:r>
-        <w:rPr>
-          <w:sz w:val="24"/>
-          <w:szCs w:val="24"/>
-        </w:rPr>
         <w:t>Skillwallet</w:t>
       </w:r>
-      <w:proofErr w:type="spellEnd"/>
       <w:r>
         <w:rPr>
           <w:sz w:val="24"/>
@@ -9630,6 +7602,7 @@
   <w:style w:type="character" w:default="1" w:styleId="DefaultParagraphFont">
     <w:name w:val="Default Paragraph Font"/>
     <w:uiPriority w:val="1"/>
+    <w:semiHidden/>
     <w:unhideWhenUsed/>
   </w:style>
   <w:style w:type="table" w:default="1" w:styleId="TableNormal">

</xml_diff>